<commit_message>
hotFix elements with fail, update template
</commit_message>
<xml_diff>
--- a/src/assets/template.docx
+++ b/src/assets/template.docx
@@ -759,7 +759,7 @@
           <w:szCs w:val="26"/>
           <w:rtl w:val="0"/>
         </w:rPr>
-        <w:t xml:space="preserve">{/}{/}{#Extraccions.length!=0}{#Extraccions} </w:t>
+        <w:t xml:space="preserve">{/}{/}{/}{#Extraccions.length!=0}{#Extraccions} </w:t>
       </w:r>
     </w:p>
     <w:p>
@@ -847,7 +847,7 @@
           <w:szCs w:val="26"/>
           <w:rtl w:val="0"/>
         </w:rPr>
-        <w:t xml:space="preserve">{/Extraccions}{/}{/}{/}</w:t>
+        <w:t xml:space="preserve">{/Extraccions}{/}{/}</w:t>
       </w:r>
     </w:p>
     <w:p>
@@ -1153,7 +1153,7 @@
           <w:szCs w:val="26"/>
           <w:rtl w:val="0"/>
         </w:rPr>
-        <w:t xml:space="preserve">{/}{/}{#Extraccions.length!=0}{#Extraccions} Se procedió a realizar una extracción utilizando el software forense aportado por {herramientaSoft}:{#TipoExtraccions}{#nombre==”ninguna”} Con el cual el software no pudo realizar ninguna extracción.{/}{#nombre!=”ninguna”}</w:t>
+        <w:t xml:space="preserve">{/}{/}{/}{#Extraccions.length!=0}{#Extraccions} Se procedió a realizar una extracción utilizando el software forense aportado por {herramientaSoft}:{#TipoExtraccions}{#nombre==”ninguna”} Con el cual el software no pudo realizar ninguna extracción.{/}{#nombre!=”ninguna”}</w:t>
       </w:r>
     </w:p>
     <w:p>
@@ -1221,7 +1221,7 @@
           <w:szCs w:val="26"/>
           <w:rtl w:val="0"/>
         </w:rPr>
-        <w:t xml:space="preserve">{/Extraccions}{/}{/}{/}</w:t>
+        <w:t xml:space="preserve">{/Extraccions}{/}{/}</w:t>
       </w:r>
       <w:r>
         <w:rPr>

</xml_diff>

<commit_message>
Update template, add logic to finish bag
</commit_message>
<xml_diff>
--- a/src/assets/template.docx
+++ b/src/assets/template.docx
@@ -174,49 +174,7 @@
           <w:szCs w:val="26"/>
           <w:rtl w:val="0"/>
         </w:rPr>
-        <w:t xml:space="preserve">{#bolsas}</w:t>
-      </w:r>
-    </w:p>
-    <w:p>
-      <w:pPr>
-        <w:spacing w:line="276" w:lineRule="auto"/>
-        <w:ind w:left="0" w:firstLine="0"/>
-        <w:jc w:val="both"/>
-        <w:rPr>
-          <w:rFonts w:ascii="Calibri" w:cs="Calibri" w:eastAsia="Calibri" w:hAnsi="Calibri"/>
-          <w:sz w:val="26"/>
-          <w:szCs w:val="26"/>
-        </w:rPr>
-      </w:pPr>
-      <w:r>
-        <w:rPr>
-          <w:rFonts w:ascii="Calibri" w:cs="Calibri" w:eastAsia="Calibri" w:hAnsi="Calibri"/>
-          <w:sz w:val="26"/>
-          <w:szCs w:val="26"/>
-          <w:rtl w:val="0"/>
-        </w:rPr>
-        <w:t xml:space="preserve">{#processToComplete=="false"} Se da apertura a una{/}</w:t>
-      </w:r>
-    </w:p>
-    <w:p>
-      <w:pPr>
-        <w:spacing w:line="276" w:lineRule="auto"/>
-        <w:ind w:left="0" w:firstLine="0"/>
-        <w:jc w:val="both"/>
-        <w:rPr>
-          <w:rFonts w:ascii="Calibri" w:cs="Calibri" w:eastAsia="Calibri" w:hAnsi="Calibri"/>
-          <w:sz w:val="26"/>
-          <w:szCs w:val="26"/>
-        </w:rPr>
-      </w:pPr>
-      <w:r>
-        <w:rPr>
-          <w:rFonts w:ascii="Calibri" w:cs="Calibri" w:eastAsia="Calibri" w:hAnsi="Calibri"/>
-          <w:sz w:val="26"/>
-          <w:szCs w:val="26"/>
-          <w:rtl w:val="0"/>
-        </w:rPr>
-        <w:t xml:space="preserve">{#processToComplete=="true"} Con respecto a la{/} bolsa plástica transparente del CIJ cerrada con </w:t>
+        <w:t xml:space="preserve">{#bolsas}{#processToComplete=="false"} Se da apertura a una{/}{#processToComplete=="true"} Con respecto a la{/} bolsa plástica transparente del CIJ cerrada con </w:t>
       </w:r>
       <w:r>
         <w:rPr>

</xml_diff>

<commit_message>
Update template, hot fix
</commit_message>
<xml_diff>
--- a/src/assets/template.docx
+++ b/src/assets/template.docx
@@ -271,7 +271,7 @@
           <w:szCs w:val="26"/>
           <w:rtl w:val="0"/>
         </w:rPr>
-        <w:t xml:space="preserve">{#tipoDeElemento==”no peritable”}- Un (01) {descripcionElemento}, sobre dicho elemento no se adopta temperamento alguno, ya que no posee información para extraer.</w:t>
+        <w:t xml:space="preserve">{#tipoDeElemento==”no peritable”}{index}- Un (01) {descripcionElemento}, sobre dicho elemento no se adopta temperamento alguno, ya que no posee información para extraer.</w:t>
       </w:r>
       <w:r>
         <w:rPr>
@@ -311,7 +311,7 @@
           <w:szCs w:val="26"/>
           <w:rtl w:val="0"/>
         </w:rPr>
-        <w:t xml:space="preserve">{#tipoDeElemento==”sim”}- Una (01) Tarjeta SIM suelta{#empresa==""} empresa no visible,{/}{#empresa!=""} {empresa}{/}, Nº{#serialNumber==""} no visible{/}{#serialNumber!=""} {serialNumber}{/}, {descripcionElemento}. Respecto de la misma,  se procedió a realizar una tarea técnica utilizando el software forense aportado por la empresa {herramientaSoft}.{#estado==”en proceso”} Se informa que la misma arroja gran cantidad de horas para su finalización, por lo que se deja realizando de forma automatizada a puertas cerradas, para ingreso a la sala de duplicación solo por personal autorizado, quedando en proceso pendiente a finalizar la jornada siguiente.{/}{#estado==”completo”}</w:t>
+        <w:t xml:space="preserve">{#tipoDeElemento==”sim”}{index}- Una (01) Tarjeta SIM suelta{#empresa==""} empresa no visible,{/}{#empresa!=""} {empresa}{/}, Nº{#serialNumber==""} no visible{/}{#serialNumber!=""} {serialNumber}{/}, {descripcionElemento}. Respecto de la misma,  se procedió a realizar una tarea técnica utilizando el software forense aportado por la empresa {herramientaSoft}.{#estado==”en proceso”} Se informa que la misma arroja gran cantidad de horas para su finalización, por lo que se deja realizando de forma automatizada a puertas cerradas, para ingreso a la sala de duplicación solo por personal autorizado, quedando en proceso pendiente a finalizar la jornada siguiente.{/}{#estado==”completo”}</w:t>
       </w:r>
       <w:r>
         <w:rPr>
@@ -369,7 +369,7 @@
           <w:szCs w:val="26"/>
           <w:rtl w:val="0"/>
         </w:rPr>
-        <w:t xml:space="preserve">{#tipoDeElemento==”disco”}- Un (01) {tipoDeDisco} suelto,{#marca==””} marca no visible{/}{#marca!=””} marca {marca}{/},{#modelo==””} modelo no visible{/}{#modelo!=””} modelo {modelo}{/},{#serialNumber==“”} S/N no visible{/}{#serialNumber!=“”} con S/N: {serialNumber}{/},{#almacenamiento==””} almacenamiento no visible{/}{#almacenamiento!=””} de {almacenamiento} de capacidad{/}{#descripcionElemento!=””}, {descripcionElemento}{/}. Respecto de este elemento,{#elementoFallado==”si”} tuvo una falla, {observacionFalla}, por lo que no se adopta otro temperamento debido a fallas técnicas del elemento.{/}{#elementoFallado==”no”} se procedió a realizar una tarea técnica utilizando el software forense aportado por la empresa {herramientaSoft}.{#estado==”en proceso”} Se informa que la misma arroja gran cantidad de horas para su finalización, por lo que se deja realizando de forma automatizada a puertas cerradas, para ingreso a la sala de duplicación solo por personal autorizado, quedando en proceso pendiente a finalizar la jornada siguiente.{/}</w:t>
+        <w:t xml:space="preserve">{#tipoDeElemento==”disco”}{index}- Un (01) {tipoDeDisco} suelto,{#marca==””} marca no visible{/}{#marca!=””} marca {marca}{/},{#modelo==””} modelo no visible{/}{#modelo!=””} modelo {modelo}{/},{#serialNumber==“”} S/N no visible{/}{#serialNumber!=“”} con S/N: {serialNumber}{/},{#almacenamiento==””} almacenamiento no visible{/}{#almacenamiento!=””} de {almacenamiento} de capacidad{/}{#descripcionElemento!=””}, {descripcionElemento}{/}. Respecto de este elemento,{#elementoFallado==”si”} tuvo una falla, {observacionFalla}, por lo que no se adopta otro temperamento debido a fallas técnicas del elemento.{/}{#elementoFallado==”no”} se procedió a realizar una tarea técnica utilizando el software forense aportado por la empresa {herramientaSoft}.{#estado==”en proceso”} Se informa que la misma arroja gran cantidad de horas para su finalización, por lo que se deja realizando de forma automatizada a puertas cerradas, para ingreso a la sala de duplicación solo por personal autorizado, quedando en proceso pendiente a finalizar la jornada siguiente.{/}</w:t>
       </w:r>
       <w:r>
         <w:rPr>
@@ -424,7 +424,7 @@
           <w:szCs w:val="26"/>
           <w:rtl w:val="0"/>
         </w:rPr>
-        <w:t xml:space="preserve">{#tipoDeElemento==“dvr”}- Un (01) DVR,{#marca==””} marca no visible{/}{#marca!=””} marca {marca}{/},{#modelo==””} modelo no visible{/}{#modelo!=””} modelo {modelo}{/},{#serialNumber==“”} S/N no visible{/}{#serialNumber!=“”} con S/N: {serialNumber}{/}, {descripcionElemento},{#Discos.length==0} sin Disco, por lo que no se adopta temperamento alguno sobre el elemento.{/}{#Discos.length!=0}, de su interior se extrae:</w:t>
+        <w:t xml:space="preserve">{#tipoDeElemento==“dvr”}{index}- Un (01) DVR,{#marca==””} marca no visible{/}{#marca!=””} marca {marca}{/},{#modelo==””} modelo no visible{/}{#modelo!=””} modelo {modelo}{/},{#serialNumber==“”} S/N no visible{/}{#serialNumber!=“”} con S/N: {serialNumber}{/}, {descripcionElemento},{#Discos.length==0} sin Disco, por lo que no se adopta temperamento alguno sobre el elemento.{/}{#Discos.length!=0}, de su interior se extrae:</w:t>
       </w:r>
       <w:r>
         <w:rPr>
@@ -580,7 +580,7 @@
           <w:szCs w:val="26"/>
           <w:rtl w:val="0"/>
         </w:rPr>
-        <w:t xml:space="preserve">{#tipoDeElemento==“gabinete”}- Un (01) gabinete, color {color},{#marca==””} marca no visible{/}{#marca!=””} marca {marca}{/},{#modelo==””} modelo no visible{/}{#modelo!=””} modelo {modelo}{/},{#serialNumber==“”} S/N no visible{/}{#serialNumber!=“”} con S/N: {serialNumber}{/}, {descripcionElemento}{#Discos.length==0}, sin Discos, por lo que no se adopta temperamento alguno sobre el elemento.{/}{#Discos.length!=0}, de su interior se extrae:</w:t>
+        <w:t xml:space="preserve">{#tipoDeElemento==“gabinete”}{index}- Un (01) gabinete, color {color},{#marca==””} marca no visible{/}{#marca!=””} marca {marca}{/},{#modelo==””} modelo no visible{/}{#modelo!=””} modelo {modelo}{/},{#serialNumber==“”} S/N no visible{/}{#serialNumber!=“”} con S/N: {serialNumber}{/}, {descripcionElemento}{#Discos.length==0}, sin Discos, por lo que no se adopta temperamento alguno sobre el elemento.{/}{#Discos.length!=0}, de su interior se extrae:</w:t>
       </w:r>
       <w:r>
         <w:rPr>
@@ -721,7 +721,7 @@
           <w:szCs w:val="26"/>
           <w:rtl w:val="0"/>
         </w:rPr>
-        <w:t xml:space="preserve">{#tipoDeElemento==“tablet”}- Una (01) tablet,{#marca==””} marca no visible{/}{#marca!=””} marca {marca}{/},{#modelo==””} modelo no visible{/}{#modelo!=””} modelo {modelo}{/},{#imei==“”} IMEI no visible{/}{#imei!==“”} IMEI Nº {imei}{/}, color {color}, {#processToCompleteEfecto==”false”}. El cual fue descripto y peritado en la jornada anterior.{/}{#processToCompleteEfecto==””}{descripcionElemento}. Respecto de la misma,{#encendido==”si”} luego de brindarle energía y encenderla,{#elementoFallado==”si”} se pudo advertir, {observacionFalla}, por lo que no se adopta otro temperamento debido a fallas técnicas del elemento.{/}{#elementoFallado==”no”} conforme a la marca, modelo y su versión de seguridad se pudo advertir qué la misma{#tipoSeguridad==”ninguna”} no poseía una seguridad activa.{/}{#tipoSeguridad!=”ninguna”} poseía {tipoSeguridad} como seguridad activa.{#desbloqueo==”prueba aleatoria”} Razón por la cual se procedió a probar combinaciones aleatorias de desbloqueo con éxito.</w:t>
+        <w:t xml:space="preserve">{#tipoDeElemento==“tablet”}{index}- Una (01) tablet,{#marca==””} marca no visible{/}{#marca!=””} marca {marca}{/},{#modelo==””} modelo no visible{/}{#modelo!=””} modelo {modelo}{/},{#imei==“”} IMEI no visible{/}{#imei!==“”} IMEI Nº {imei}{/}, color {color}, {#processToCompleteEfecto==”false”}. El cual fue descripto y peritado en la jornada anterior.{/}{#processToCompleteEfecto==””}{descripcionElemento}. Respecto de la misma,{#encendido==”si”} luego de brindarle energía y encenderla,{#elementoFallado==”si”} se pudo advertir, {observacionFalla}, por lo que no se adopta otro temperamento debido a fallas técnicas del elemento.{/}{#elementoFallado==”no”} conforme a la marca, modelo y su versión de seguridad se pudo advertir qué la misma{#tipoSeguridad==”ninguna”} no poseía una seguridad activa.{/}{#tipoSeguridad!=”ninguna”} poseía {tipoSeguridad} como seguridad activa.{#desbloqueo==”prueba aleatoria”} Razón por la cual se procedió a probar combinaciones aleatorias de desbloqueo con éxito.</w:t>
       </w:r>
       <w:r>
         <w:rPr>
@@ -929,7 +929,7 @@
           <w:szCs w:val="26"/>
           <w:rtl w:val="0"/>
         </w:rPr>
-        <w:t xml:space="preserve">{#tipoDeElemento==”unidad de almacenamiento”}- Una (01) Unidad de Almacenamiento, {unidadAlmacenamientoDetalle},{#marca==””} marca no visible{/}{#marca!=””} marca {marca}{/},{#modelo==””} modelo no visible{/}{#modelo!=””} modelo {modelo}{/},{#serialNumber==“”} S/N no visible{/}{#serialNumber!=“”} con S/N: {serialNumber}{/},{#almacenamiento==””} almacenamiento no visible{/}{#almacenamiento!=””} de {almacenamiento} de almacenamiento{/}, color {color}, {descripcionElemento}. Respecto de este elemento,{#elementoFallado==”si”} tuvo una falla, {observacionFalla}, por lo que no se adopta otro temperamento debido a fallas técnicas del elemento.{/}{#elementoFallado==”no”} se procedió a realizar una tarea técnica utilizando el software forense aportado por la empresa {herramientaSoft}.{#adquisicion==”con exito”} Finalmente se logró realizar una adquisición forense de su contenido con éxito.{#estado==”en proceso”} Se informa que la misma arroja gran cantidad de horas para su finalización, por lo que se deja realizando de forma automatizada a puertas cerradas, para ingreso a la sala de duplicación solo por personal autorizado, quedando en proceso pendiente a finalizar la jornada siguiente.{/}{/}{#adquisicion==”fallo”} Finalmente se pudo advertir que la misma fallo luego de varios intentos durante el proceso de adquisición.{/}{/}</w:t>
+        <w:t xml:space="preserve">{#tipoDeElemento==”unidad de almacenamiento”}{index}- Una (01) Unidad de Almacenamiento, {unidadAlmacenamientoDetalle},{#marca==””} marca no visible{/}{#marca!=””} marca {marca}{/},{#modelo==””} modelo no visible{/}{#modelo!=””} modelo {modelo}{/},{#serialNumber==“”} S/N no visible{/}{#serialNumber!=“”} con S/N: {serialNumber}{/},{#almacenamiento==””} almacenamiento no visible{/}{#almacenamiento!=””} de {almacenamiento} de almacenamiento{/}, color {color}, {descripcionElemento}. Respecto de este elemento,{#elementoFallado==”si”} tuvo una falla, {observacionFalla}, por lo que no se adopta otro temperamento debido a fallas técnicas del elemento.{/}{#elementoFallado==”no”} se procedió a realizar una tarea técnica utilizando el software forense aportado por la empresa {herramientaSoft}.{#adquisicion==”con exito”} Finalmente se logró realizar una adquisición forense de su contenido con éxito.{#estado==”en proceso”} Se informa que la misma arroja gran cantidad de horas para su finalización, por lo que se deja realizando de forma automatizada a puertas cerradas, para ingreso a la sala de duplicación solo por personal autorizado, quedando en proceso pendiente a finalizar la jornada siguiente.{/}{/}{#adquisicion==”fallo”} Finalmente se pudo advertir que la misma fallo luego de varios intentos durante el proceso de adquisición.{/}{/}</w:t>
       </w:r>
       <w:r>
         <w:rPr>
@@ -975,7 +975,7 @@
           <w:szCs w:val="26"/>
           <w:rtl w:val="0"/>
         </w:rPr>
-        <w:t xml:space="preserve">{#tipoDeElemento==“notebook”}- Un (01) ordenador portátil,{#marca==””} marca no visible{/}{#marca!=””} marca {marca}{/},{#modelo==””} modelo no visible{/}{#modelo!=””} modelo {modelo}{/},{#serialNumber==“”} S/N no visible{/}{#serialNumber!=“”} con S/N: {serialNumber}{/}, color {color}, {descripcionElemento}.{#Discos.length==0} Sin discos, por lo que no se adopta temperamento alguno sobre el elemento.{/}{#processToCompleteEfecto==”false”} El cual fue descripto y peritado en la jornada anterior.{/}{#processToCompleteEfecto==””}{#Discos.length!=0} De su interior se extrae:</w:t>
+        <w:t xml:space="preserve">{#tipoDeElemento==“notebook”}{index}- Un (01) ordenador portátil,{#marca==””} marca no visible{/}{#marca!=””} marca {marca}{/},{#modelo==””} modelo no visible{/}{#modelo!=””} modelo {modelo}{/},{#serialNumber==“”} S/N no visible{/}{#serialNumber!=“”} con S/N: {serialNumber}{/}, color {color}, {descripcionElemento}.{#Discos.length==0} Sin discos, por lo que no se adopta temperamento alguno sobre el elemento.{/}{#processToCompleteEfecto==”false”} El cual fue descripto y peritado en la jornada anterior.{/}{#processToCompleteEfecto==””}{#Discos.length!=0} De su interior se extrae:</w:t>
       </w:r>
       <w:r>
         <w:rPr>
@@ -1106,7 +1106,7 @@
           <w:szCs w:val="26"/>
           <w:rtl w:val="0"/>
         </w:rPr>
-        <w:t xml:space="preserve">{#tipoDeElemento==“celular”}- Un (01) teléfono celular,{#marca==””} marca no visible{/}{#marca!=””} marca {marca}{/},{#modelo==””} modelo no visible{/}{#modelo!=””} modelo {modelo}{/},{#imei==“”} IMEI no visible{/}{#imei!==“”} IMEI Nº {imei}{/}, color {color}, {#processToCompleteEfecto==”false”}. El cual fue descripto y peritado en la jornada anterior.{/}{#processToCompleteEfecto==””}{descripcionElemento}. Respecto del equipo de telefonía celular,{#encendido==”si”} luego de brindarle energía y encenderlo,{#elementoFallado==”si”} se pudo advertir, {observacionFalla}, por lo que no se adopta otro temperamento debido a fallas técnicas del elemento.{/}{#elementoFallado==”no”} </w:t>
+        <w:t xml:space="preserve">{#tipoDeElemento==“celular”}{index}- Un (01) teléfono celular,{#marca==””} marca no visible{/}{#marca!=””} marca {marca}{/},{#modelo==””} modelo no visible{/}{#modelo!=””} modelo {modelo}{/},{#imei==“”} IMEI no visible{/}{#imei!==“”} IMEI Nº {imei}{/}, color {color}, {#processToCompleteEfecto==”false”}. El cual fue descripto y peritado en la jornada anterior.{/}{#processToCompleteEfecto==””}{descripcionElemento}. Respecto del equipo de telefonía celular,{#encendido==”si”} luego de brindarle energía y encenderlo,{#elementoFallado==”si”} se pudo advertir, {observacionFalla}, por lo que no se adopta otro temperamento debido a fallas técnicas del elemento.{/}{#elementoFallado==”no”} </w:t>
       </w:r>
       <w:r>
         <w:rPr>

</xml_diff>

<commit_message>
Add "no se desbloqueo" option
</commit_message>
<xml_diff>
--- a/src/assets/template.docx
+++ b/src/assets/template.docx
@@ -803,7 +803,26 @@
           <w:szCs w:val="26"/>
           <w:rtl w:val="0"/>
         </w:rPr>
-        <w:t xml:space="preserve">{#tipoDeElemento==“tablet”}{index}- Una (01) tablet,{#marca==””} marca no visible{/}{#marca!=””} marca {marca}{/},{#modelo==””} modelo no visible{/}{#modelo!=””} modelo {modelo}{/},{#imei==“”} IMEI no visible{/}{#imei!==“”} IMEI Nº {imei}{/}, color {color}, {#processToCompleteEfecto==”false”}. El cual fue descripto y peritado en la jornada anterior.{/}{#processToCompleteEfecto==””}{descripcionElemento}. Respecto de la misma,{#encendido==”si”} luego de brindarle energía y encenderla,{#elementoFallado==”si”} se pudo advertir,{#observacionFalla!=””} {observacionFalla},{/} por lo que no se adopta otro temperamento debido a fallas técnicas del elemento.{/}{#elementoFallado==”no”} conforme a la marca, modelo y su versión de seguridad se pudo advertir qué la misma{#tipoSeguridad==”ninguna”} no poseía una seguridad activa.{/}{#tipoSeguridad!=”ninguna”} poseía {tipoSeguridad} como seguridad activa.{#desbloqueo==”prueba aleatoria”} Razón por la cual se procedió a probar combinaciones aleatorias de desbloqueo con éxito.</w:t>
+        <w:t xml:space="preserve">{#tipoDeElemento==“tablet”}{index}- Una (01) tablet,{#marca==””} marca no visible{/}{#marca!=””} marca {marca}{/},{#modelo==””} modelo no visible{/}{#modelo!=””} modelo {modelo}{/},{#imei==“”} IMEI no visible{/}{#imei!==“”} IMEI Nº {imei}{/}, color {color}, {#processToCompleteEfecto==”false”}. El cual fue descripto y peritado en la jornada anterior.{/}{#processToCompleteEfecto==””}{descripcionElemento}. Respecto de la misma,{#encendido==”si”} luego de brindarle energía y encenderla,{#elementoFallado==”si”} se pudo advertir,{#observacionFalla!=””} {observacionFalla},{/} por lo que no se adopta otro temperamento debido a fallas técnicas del elemento.{/}{#elementoFallado==”no”} conforme a la marca, modelo y su versión de seguridad se pudo advertir qué la misma{#tipoSeguridad==”ninguna”} no poseía una seguridad activa.{/}{#tipoSeguridad!=”ninguna”} poseía {tipoSeguridad} como seguridad activa.{#desbloqueo==”no se desbloqueo”} </w:t>
+      </w:r>
+      <w:r>
+        <w:rPr>
+          <w:rFonts w:ascii="Calibri" w:cs="Calibri" w:eastAsia="Calibri" w:hAnsi="Calibri"/>
+          <w:sz w:val="26"/>
+          <w:szCs w:val="26"/>
+          <w:highlight w:val="red"/>
+          <w:rtl w:val="0"/>
+        </w:rPr>
+        <w:t xml:space="preserve">LEYENDA SIN DESBLOQUEO</w:t>
+      </w:r>
+      <w:r>
+        <w:rPr>
+          <w:rFonts w:ascii="Calibri" w:cs="Calibri" w:eastAsia="Calibri" w:hAnsi="Calibri"/>
+          <w:sz w:val="26"/>
+          <w:szCs w:val="26"/>
+          <w:rtl w:val="0"/>
+        </w:rPr>
+        <w:t xml:space="preserve">{/}{#desbloqueo==”prueba aleatoria”} Razón por la cual se procedió a probar combinaciones aleatorias de desbloqueo con éxito.</w:t>
       </w:r>
       <w:r>
         <w:rPr>
@@ -1206,7 +1225,26 @@
           <w:szCs w:val="26"/>
           <w:rtl w:val="0"/>
         </w:rPr>
-        <w:t xml:space="preserve">conforme a la marca, modelo y su versión de seguridad se pudo advertir qué el mismo{#tipoSeguridad==”ninguna”} no poseía una seguridad activa.{/}{#tipoSeguridad!=”ninguna”} poseía {tipoSeguridad} como seguridad activa.{#desbloqueo==”prueba aleatoria”} Razón por la cual se procedió a probar combinaciones aleatorias de desbloqueo con éxito.</w:t>
+        <w:t xml:space="preserve">conforme a la marca, modelo y su versión de seguridad se pudo advertir qué el mismo{#tipoSeguridad==”ninguna”} no poseía una seguridad activa.{/}{#tipoSeguridad!=”ninguna”} poseía {tipoSeguridad} como seguridad activa.{#desbloqueo==”no se desbloqueo”} </w:t>
+      </w:r>
+      <w:r>
+        <w:rPr>
+          <w:rFonts w:ascii="Calibri" w:cs="Calibri" w:eastAsia="Calibri" w:hAnsi="Calibri"/>
+          <w:sz w:val="26"/>
+          <w:szCs w:val="26"/>
+          <w:highlight w:val="red"/>
+          <w:rtl w:val="0"/>
+        </w:rPr>
+        <w:t xml:space="preserve">LEYENDA SIN DESBLOQUEO</w:t>
+      </w:r>
+      <w:r>
+        <w:rPr>
+          <w:rFonts w:ascii="Calibri" w:cs="Calibri" w:eastAsia="Calibri" w:hAnsi="Calibri"/>
+          <w:sz w:val="26"/>
+          <w:szCs w:val="26"/>
+          <w:rtl w:val="0"/>
+        </w:rPr>
+        <w:t xml:space="preserve">{/}{#desbloqueo==”prueba aleatoria”} Razón por la cual se procedió a probar combinaciones aleatorias de desbloqueo con éxito.</w:t>
       </w:r>
       <w:r>
         <w:rPr>

</xml_diff>

<commit_message>
add "papel con credenciales" opt & update template
</commit_message>
<xml_diff>
--- a/src/assets/template.docx
+++ b/src/assets/template.docx
@@ -803,7 +803,26 @@
           <w:szCs w:val="26"/>
           <w:rtl w:val="0"/>
         </w:rPr>
-        <w:t xml:space="preserve">{#tipoDeElemento==“tablet”}{index}- Una (01) tablet,{#marca==””} marca no visible{/}{#marca!=””} marca {marca}{/},{#modelo==””} modelo no visible{/}{#modelo!=””} modelo {modelo}{/},{#imei==“”} IMEI no visible{/}{#imei!==“”} IMEI Nº {imei}{/}, color {color}, {#processToCompleteEfecto==”false”}. El cual fue descripto y peritado en la jornada anterior.{/}{#processToCompleteEfecto==””}{descripcionElemento}. Respecto de la misma,{#encendido==”si”} luego de brindarle energía y encenderla,{#elementoFallado==”si”} se pudo advertir,{#observacionFalla!=””} {observacionFalla},{/} por lo que no se adopta otro temperamento debido a fallas técnicas del elemento.{/}{#elementoFallado==”no”} conforme a la marca, modelo y su versión de seguridad se pudo advertir qué la misma{#tipoSeguridad==”ninguna”} no poseía una seguridad activa.{/}{#tipoSeguridad!=”ninguna”} poseía {tipoSeguridad} como seguridad activa.{#desbloqueo==”no se desbloqueo”} </w:t>
+        <w:t xml:space="preserve">{#tipoDeElemento==“tablet”}{index}- Una (01) tablet,{#marca==””} marca no visible{/}{#marca!=””} marca {marca}{/},{#modelo==””} modelo no visible{/}{#modelo!=””} modelo {modelo}{/},{#imei==“”} IMEI no visible{/}{#imei!==“”} IMEI Nº {imei}{/}, color {color}, {#processToCompleteEfecto==”false”}. El cual fue descripto y peritado en la jornada anterior.{/}{#processToCompleteEfecto==””}{descripcionElemento}. Respecto de la misma,{#encendido==”si”} luego de brindarle energía y encenderla,{#elementoFallado==”si”} se pudo advertir,{#observacionFalla!=””} {observacionFalla},{/} por lo que no se adopta otro temperamento debido a fallas técnicas del elemento.{/}{#elementoFallado==”no”} conforme a la marca, modelo y su versión de seguridad se pudo advertir qué la misma{#tipoSeguridad==”ninguna”} no poseía una seguridad activa.{/}{#tipoSeguridad!=”ninguna”} poseía {tipoSeguridad} como seguridad activa.{#desbloqueo==”papel con credenciales”} </w:t>
+      </w:r>
+      <w:r>
+        <w:rPr>
+          <w:rFonts w:ascii="Calibri" w:cs="Calibri" w:eastAsia="Calibri" w:hAnsi="Calibri"/>
+          <w:sz w:val="26"/>
+          <w:szCs w:val="26"/>
+          <w:highlight w:val="red"/>
+          <w:rtl w:val="0"/>
+        </w:rPr>
+        <w:t xml:space="preserve">LEYENDA PAPEL CON CREDENCIALES</w:t>
+      </w:r>
+      <w:r>
+        <w:rPr>
+          <w:rFonts w:ascii="Calibri" w:cs="Calibri" w:eastAsia="Calibri" w:hAnsi="Calibri"/>
+          <w:sz w:val="26"/>
+          <w:szCs w:val="26"/>
+          <w:rtl w:val="0"/>
+        </w:rPr>
+        <w:t xml:space="preserve">{/}{#desbloqueo==”no se desbloqueo”} </w:t>
       </w:r>
       <w:r>
         <w:rPr>
@@ -1225,7 +1244,26 @@
           <w:szCs w:val="26"/>
           <w:rtl w:val="0"/>
         </w:rPr>
-        <w:t xml:space="preserve">conforme a la marca, modelo y su versión de seguridad se pudo advertir qué el mismo{#tipoSeguridad==”ninguna”} no poseía una seguridad activa.{/}{#tipoSeguridad!=”ninguna”} poseía {tipoSeguridad} como seguridad activa.{#desbloqueo==”no se desbloqueo”} </w:t>
+        <w:t xml:space="preserve">conforme a la marca, modelo y su versión de seguridad se pudo advertir qué el mismo{#tipoSeguridad==”ninguna”} no poseía una seguridad activa.{/}{#tipoSeguridad!=”ninguna”} poseía {tipoSeguridad} como seguridad activa.{#desbloqueo==”papel con credenciales”} </w:t>
+      </w:r>
+      <w:r>
+        <w:rPr>
+          <w:rFonts w:ascii="Calibri" w:cs="Calibri" w:eastAsia="Calibri" w:hAnsi="Calibri"/>
+          <w:sz w:val="26"/>
+          <w:szCs w:val="26"/>
+          <w:highlight w:val="red"/>
+          <w:rtl w:val="0"/>
+        </w:rPr>
+        <w:t xml:space="preserve">LEYENDA PAPEL CON CREDENCIALES</w:t>
+      </w:r>
+      <w:r>
+        <w:rPr>
+          <w:rFonts w:ascii="Calibri" w:cs="Calibri" w:eastAsia="Calibri" w:hAnsi="Calibri"/>
+          <w:sz w:val="26"/>
+          <w:szCs w:val="26"/>
+          <w:rtl w:val="0"/>
+        </w:rPr>
+        <w:t xml:space="preserve">{/}{#desbloqueo==”no se desbloqueo”} </w:t>
       </w:r>
       <w:r>
         <w:rPr>

</xml_diff>

<commit_message>
Add soft version on elements
</commit_message>
<xml_diff>
--- a/src/assets/template.docx
+++ b/src/assets/template.docx
@@ -366,7 +366,7 @@
           <w:szCs w:val="26"/>
           <w:rtl w:val="0"/>
         </w:rPr>
-        <w:t xml:space="preserve">{#tipoDeElemento==”sim”}{index}- Una (01) Tarjeta SIM suelta{#empresa==""} empresa no visible,{/}{#empresa!=""} {empresa}{/}, Nº{#serialNumber==""} no visible{/}{#serialNumber!=""} {serialNumber}{/}, {descripcionElemento}. Respecto de la misma,  se procedió a realizar una tarea técnica utilizando el software forense aportado por la empresa {herramientaSoft}.{#estado==”en proceso”} Se informa que la misma arroja gran cantidad de horas para su finalización, por lo que se deja realizando de forma automatizada a puertas cerradas, para ingreso a la sala de duplicación solo por personal autorizado, quedando en proceso pendiente a finalizar la jornada siguiente.{/}{#estado==”completo”}</w:t>
+        <w:t xml:space="preserve">{#tipoDeElemento==”sim”}{index}- Una (01) Tarjeta SIM suelta{#empresa==""} empresa no visible,{/}{#empresa!=""} {empresa}{/}, Nº{#serialNumber==""} no visible{/}{#serialNumber!=""} {serialNumber}{/}, {descripcionElemento}. Respecto de la misma,  se procedió a realizar una tarea técnica utilizando el software forense aportado por la empresa {herramientaSoft} {herramientaSoftVersion}.{#estado==”en proceso”} Se informa que la misma arroja gran cantidad de horas para su finalización, por lo que se deja realizando de forma automatizada a puertas cerradas, para ingreso a la sala de duplicación solo por personal autorizado, quedando en proceso pendiente a finalizar la jornada siguiente.{/}{#estado==”completo”}</w:t>
       </w:r>
       <w:r>
         <w:rPr>
@@ -535,7 +535,7 @@
           <w:szCs w:val="26"/>
           <w:rtl w:val="0"/>
         </w:rPr>
-        <w:t xml:space="preserve">Un (01) {tipoDeDisco},{#marca==””} marca no visible{/}{#marca!=””} marca {marca}{/},{#modelo==””} modelo no visible{/}{#modelo!=””} modelo {modelo}{/},{#serialNumber==“”} S/N no visible{/}{#serialNumber!=“”} con S/N: {serialNumber}{/},{#almacenamiento==””} almacenamiento no visible{/}{#almacenamiento!=””} de {almacenamiento} de capacidad{/}. Respecto de este elemento,{#discoFallado==”si”} tuvo una falla, {observacionFallaDisco}, por lo que no se adopta otro temperamento debido a fallas técnicas del elemento.{/}{#discoFallado==”no”} se procedió a realizar una tarea técnica utilizando el software forense aportado por la empresa {herramientaSoftDisco}</w:t>
+        <w:t xml:space="preserve">Un (01) {tipoDeDisco},{#marca==””} marca no visible{/}{#marca!=””} marca {marca}{/},{#modelo==””} modelo no visible{/}{#modelo!=””} modelo {modelo}{/},{#serialNumber==“”} S/N no visible{/}{#serialNumber!=“”} con S/N: {serialNumber}{/},{#almacenamiento==””} almacenamiento no visible{/}{#almacenamiento!=””} de {almacenamiento} de capacidad{/}. Respecto de este elemento,{#discoFallado==”si”} tuvo una falla, {observacionFallaDisco}, por lo que no se adopta otro temperamento debido a fallas técnicas del elemento.{/}{#discoFallado==”no”} se procedió a realizar una tarea técnica utilizando el software forense aportado por la empresa {herramientaSoftDisco} {herramientaSoftDiscoVersion}</w:t>
       </w:r>
       <w:r>
         <w:rPr>
@@ -698,7 +698,7 @@
           <w:szCs w:val="26"/>
           <w:rtl w:val="0"/>
         </w:rPr>
-        <w:t xml:space="preserve">Un (01) {tipoDeDisco},{#marca==””} marca no visible{/}{#marca!=””} marca {marca}{/},{#modelo==””} modelo no visible{/}{#modelo!=””} modelo {modelo}{/},{#serialNumber==“”} S/N no visible{/}{#serialNumber!=“”} con S/N: {serialNumber}{/},{#almacenamiento==””} almacenamiento no visible{/}{#almacenamiento!=””} de {almacenamiento} de capacidad{/}. Respecto de este elemento,{#discoFallado==”si”} tuvo una falla, {observacionFallaDisco}, por lo que no se adopta otro temperamento debido a fallas técnicas del elemento.{/}{#discoFallado==”no”} se procedió a realizar una tarea técnica utilizando el software forense aportado por la empresa {herramientaSoftDisco}</w:t>
+        <w:t xml:space="preserve">Un (01) {tipoDeDisco},{#marca==””} marca no visible{/}{#marca!=””} marca {marca}{/},{#modelo==””} modelo no visible{/}{#modelo!=””} modelo {modelo}{/},{#serialNumber==“”} S/N no visible{/}{#serialNumber!=“”} con S/N: {serialNumber}{/},{#almacenamiento==””} almacenamiento no visible{/}{#almacenamiento!=””} de {almacenamiento} de capacidad{/}. Respecto de este elemento,{#discoFallado==”si”} tuvo una falla, {observacionFallaDisco}, por lo que no se adopta otro temperamento debido a fallas técnicas del elemento.{/}{#discoFallado==”no”} se procedió a realizar una tarea técnica utilizando el software forense aportado por la empresa {herramientaSoftDisco} {herramientaSoftDiscoVersion}</w:t>
       </w:r>
       <w:r>
         <w:rPr>
@@ -1049,7 +1049,7 @@
           <w:szCs w:val="26"/>
           <w:rtl w:val="0"/>
         </w:rPr>
-        <w:t xml:space="preserve">{#tipoDeElemento==”unidad de almacenamiento”}{index}- Una (01) Unidad de Almacenamiento, {unidadAlmacenamientoDetalle},{#marca==””} marca no visible{/}{#marca!=””} marca {marca}{/},{#modelo==””} modelo no visible{/}{#modelo!=””} modelo {modelo}{/},{#serialNumber==“”} S/N no visible{/}{#serialNumber!=“”} con S/N: {serialNumber}{/},{#almacenamiento==””} almacenamiento no visible{/}{#almacenamiento!=””} de {almacenamiento} de almacenamiento{/}, color {color}{#descripcionElemento!=””}, {descripcionElemento}{/}. Respecto de este elemento,{#elementoFallado==”si”} tuvo una falla, {observacionFalla}, por lo que no se adopta otro temperamento debido a fallas técnicas del elemento.{/}{#elementoFallado==”no”} se procedió a realizar una tarea técnica utilizando el software forense aportado por la empresa {herramientaSoft}.{#adquisicion==”con exito”} Finalmente se logró realizar una adquisición forense de su contenido con éxito.{#estado==”en proceso”} Se informa que la misma arroja gran cantidad de horas para su finalización, por lo que se deja realizando de forma automatizada a puertas cerradas, para ingreso a la sala de duplicación solo por personal autorizado, quedando en proceso pendiente a finalizar la jornada siguiente.{/}{/}{#adquisicion==”fallo”} Finalmente se pudo advertir que la misma fallo luego de varios intentos durante el proceso de adquisición.{/}{/} </w:t>
+        <w:t xml:space="preserve">{#tipoDeElemento==”unidad de almacenamiento”}{index}- Una (01) Unidad de Almacenamiento, {unidadAlmacenamientoDetalle},{#marca==””} marca no visible{/}{#marca!=””} marca {marca}{/},{#modelo==””} modelo no visible{/}{#modelo!=””} modelo {modelo}{/},{#serialNumber==“”} S/N no visible{/}{#serialNumber!=“”} con S/N: {serialNumber}{/},{#almacenamiento==””} almacenamiento no visible{/}{#almacenamiento!=””} de {almacenamiento} de almacenamiento{/}, color {color}{#descripcionElemento!=””}, {descripcionElemento}{/}. Respecto de este elemento,{#elementoFallado==”si”} tuvo una falla, {observacionFalla}, por lo que no se adopta otro temperamento debido a fallas técnicas del elemento.{/}{#elementoFallado==”no”} se procedió a realizar una tarea técnica utilizando el software forense aportado por la empresa {herramientaSoft} {herramientaSoftVersion}.{#adquisicion==”con exito”} Finalmente se logró realizar una adquisición forense de su contenido con éxito.{#estado==”en proceso”} Se informa que la misma arroja gran cantidad de horas para su finalización, por lo que se deja realizando de forma automatizada a puertas cerradas, para ingreso a la sala de duplicación solo por personal autorizado, quedando en proceso pendiente a finalizar la jornada siguiente.{/}{/}{#adquisicion==”fallo”} Finalmente se pudo advertir que la misma fallo luego de varios intentos durante el proceso de adquisición.{/}{/} </w:t>
       </w:r>
       <w:r>
         <w:rPr>
@@ -1139,7 +1139,7 @@
           <w:szCs w:val="26"/>
           <w:rtl w:val="0"/>
         </w:rPr>
-        <w:t xml:space="preserve">Un (01) {tipoDeDisco},{#marca==””} marca no visible{/}{#marca!=””} marca {marca}{/},{#modelo==””} modelo no visible{/}{#modelo!=””} modelo {modelo}{/},{#serialNumber==“”} S/N no visible{/}{#serialNumber!=“”} con S/N: {serialNumber}{/},{#almacenamiento==””} almacenamiento no visible{/}{#almacenamiento!=””} de {almacenamiento} de capacidad{/}. Respecto de este elemento,{#discoFallado==”si”} tuvo una falla, {observacionFallaDisco}, por lo que no se adopta otro temperamento debido a fallas técnicas del elemento.{/}{#discoFallado==”no”} se procedió a realizar una tarea técnica utilizando el software forense aportado por la empresa {herramientaSoftDisco}</w:t>
+        <w:t xml:space="preserve">Un (01) {tipoDeDisco},{#marca==””} marca no visible{/}{#marca!=””} marca {marca}{/},{#modelo==””} modelo no visible{/}{#modelo!=””} modelo {modelo}{/},{#serialNumber==“”} S/N no visible{/}{#serialNumber!=“”} con S/N: {serialNumber}{/},{#almacenamiento==””} almacenamiento no visible{/}{#almacenamiento!=””} de {almacenamiento} de capacidad{/}. Respecto de este elemento,{#discoFallado==”si”} tuvo una falla, {observacionFallaDisco}, por lo que no se adopta otro temperamento debido a fallas técnicas del elemento.{/}{#discoFallado==”no”} se procedió a realizar una tarea técnica utilizando el software forense aportado por la empresa {herramientaSoftDisco} {herramientaSoftDiscoVersion}</w:t>
       </w:r>
       <w:r>
         <w:rPr>

</xml_diff>

<commit_message>
Update template and add props to subElements
</commit_message>
<xml_diff>
--- a/src/assets/template.docx
+++ b/src/assets/template.docx
@@ -508,6 +508,401 @@
           <w:rtl w:val="0"/>
         </w:rPr>
         <w:t xml:space="preserve">{#Discos}</w:t>
+      </w:r>
+    </w:p>
+    <w:p>
+      <w:pPr>
+        <w:numPr>
+          <w:ilvl w:val="0"/>
+          <w:numId w:val="1"/>
+        </w:numPr>
+        <w:spacing w:line="360" w:lineRule="auto"/>
+        <w:ind w:left="720" w:hanging="360"/>
+        <w:jc w:val="both"/>
+        <w:rPr>
+          <w:rFonts w:ascii="Calibri" w:cs="Calibri" w:eastAsia="Calibri" w:hAnsi="Calibri"/>
+          <w:sz w:val="26"/>
+          <w:szCs w:val="26"/>
+          <w:u w:val="none"/>
+        </w:rPr>
+      </w:pPr>
+      <w:bookmarkStart w:colFirst="0" w:colLast="0" w:name="_heading=h.vdl86ixgpufx" w:id="0"/>
+      <w:bookmarkEnd w:id="0"/>
+      <w:r>
+        <w:rPr>
+          <w:rFonts w:ascii="Calibri" w:cs="Calibri" w:eastAsia="Calibri" w:hAnsi="Calibri"/>
+          <w:sz w:val="26"/>
+          <w:szCs w:val="26"/>
+          <w:rtl w:val="0"/>
+        </w:rPr>
+        <w:t xml:space="preserve">Un (01) {tipoDeDisco},{#marca==””} marca no visible{/}{#marca!=””} marca {marca}{/},{#modelo==””} modelo no visible{/}{#modelo!=””} modelo {modelo}{/},{#serialNumber==“”} S/N no visible{/}{#serialNumber!=“”} con S/N: {serialNumber}{/},{#almacenamiento==””} almacenamiento no visible{/}{#almacenamiento!=””} de {almacenamiento} de capacidad{/}.{#processToCompleteDisco==”true”} El cual fue descripto y peritado en la jornada anterior.{/}{#processToCompleteDisco!=”true”} Respecto de este elemento,{#discoFallado==”si”} tuvo una falla, {observacionFallaDisco}, por lo que no se adopta otro temperamento debido a fallas técnicas del elemento.{/}{#discoFallado==”no”} se procedió a realizar una tarea técnica utilizando el software forense aportado por la empresa {herramientaSoftDisco} {herramientaSoftDiscoVersion}</w:t>
+      </w:r>
+      <w:r>
+        <w:rPr>
+          <w:rFonts w:ascii="Calibri" w:cs="Calibri" w:eastAsia="Calibri" w:hAnsi="Calibri"/>
+          <w:b w:val="1"/>
+          <w:sz w:val="26"/>
+          <w:szCs w:val="26"/>
+          <w:rtl w:val="0"/>
+        </w:rPr>
+        <w:t xml:space="preserve">.</w:t>
+      </w:r>
+      <w:r>
+        <w:rPr>
+          <w:rFonts w:ascii="Calibri" w:cs="Calibri" w:eastAsia="Calibri" w:hAnsi="Calibri"/>
+          <w:sz w:val="26"/>
+          <w:szCs w:val="26"/>
+          <w:rtl w:val="0"/>
+        </w:rPr>
+        <w:t xml:space="preserve">{#estado==”en proceso”} Se informa que la misma arroja gran cantidad de horas para su finalización, por lo que se deja realizando de forma automatizada a puertas cerradas, para ingreso a la sala de duplicación solo por personal autorizado, quedando en proceso pendiente a finalizar la jornada siguiente. </w:t>
+      </w:r>
+      <w:r>
+        <w:rPr>
+          <w:rFonts w:ascii="Calibri" w:cs="Calibri" w:eastAsia="Calibri" w:hAnsi="Calibri"/>
+          <w:b w:val="1"/>
+          <w:sz w:val="26"/>
+          <w:szCs w:val="26"/>
+          <w:rtl w:val="0"/>
+        </w:rPr>
+        <w:t xml:space="preserve">----</w:t>
+      </w:r>
+      <w:r>
+        <w:rPr>
+          <w:rFonts w:ascii="Calibri" w:cs="Calibri" w:eastAsia="Calibri" w:hAnsi="Calibri"/>
+          <w:sz w:val="26"/>
+          <w:szCs w:val="26"/>
+          <w:rtl w:val="0"/>
+        </w:rPr>
+        <w:t xml:space="preserve">{/}</w:t>
+      </w:r>
+      <w:r>
+        <w:rPr>
+          <w:rFonts w:ascii="Calibri" w:cs="Calibri" w:eastAsia="Calibri" w:hAnsi="Calibri"/>
+          <w:sz w:val="26"/>
+          <w:szCs w:val="26"/>
+          <w:rtl w:val="0"/>
+        </w:rPr>
+        <w:t xml:space="preserve">{#adquisicion==”con exito”} Finalmente se logró realizar una adquisición forense de su contenido con éxito</w:t>
+      </w:r>
+      <w:r>
+        <w:rPr>
+          <w:rFonts w:ascii="Calibri" w:cs="Calibri" w:eastAsia="Calibri" w:hAnsi="Calibri"/>
+          <w:sz w:val="26"/>
+          <w:szCs w:val="26"/>
+          <w:rtl w:val="0"/>
+        </w:rPr>
+        <w:t xml:space="preserve">.</w:t>
+      </w:r>
+      <w:r>
+        <w:rPr>
+          <w:rFonts w:ascii="Calibri" w:cs="Calibri" w:eastAsia="Calibri" w:hAnsi="Calibri"/>
+          <w:sz w:val="26"/>
+          <w:szCs w:val="26"/>
+          <w:rtl w:val="0"/>
+        </w:rPr>
+        <w:t xml:space="preserve">{/}{#adquisicion==”fallo”} Finalmente se pudo advertir que la misma fallo luego de varios intentos durante el proceso de adquisición.{/}</w:t>
+      </w:r>
+      <w:r>
+        <w:rPr>
+          <w:rFonts w:ascii="Calibri" w:cs="Calibri" w:eastAsia="Calibri" w:hAnsi="Calibri"/>
+          <w:sz w:val="26"/>
+          <w:szCs w:val="26"/>
+          <w:rtl w:val="0"/>
+        </w:rPr>
+        <w:t xml:space="preserve">{/}{/}</w:t>
+      </w:r>
+    </w:p>
+    <w:p>
+      <w:pPr>
+        <w:spacing w:line="360" w:lineRule="auto"/>
+        <w:jc w:val="both"/>
+        <w:rPr>
+          <w:rFonts w:ascii="Calibri" w:cs="Calibri" w:eastAsia="Calibri" w:hAnsi="Calibri"/>
+          <w:sz w:val="26"/>
+          <w:szCs w:val="26"/>
+        </w:rPr>
+      </w:pPr>
+      <w:bookmarkStart w:colFirst="0" w:colLast="0" w:name="_heading=h.qkb6sa1h02no" w:id="1"/>
+      <w:bookmarkEnd w:id="1"/>
+      <w:r>
+        <w:rPr>
+          <w:rFonts w:ascii="Calibri" w:cs="Calibri" w:eastAsia="Calibri" w:hAnsi="Calibri"/>
+          <w:sz w:val="26"/>
+          <w:szCs w:val="26"/>
+          <w:rtl w:val="0"/>
+        </w:rPr>
+        <w:t xml:space="preserve">{/Discos}{/}{/}</w:t>
+      </w:r>
+    </w:p>
+    <w:p>
+      <w:pPr>
+        <w:spacing w:line="360" w:lineRule="auto"/>
+        <w:jc w:val="both"/>
+        <w:rPr>
+          <w:rFonts w:ascii="Calibri" w:cs="Calibri" w:eastAsia="Calibri" w:hAnsi="Calibri"/>
+          <w:sz w:val="26"/>
+          <w:szCs w:val="26"/>
+        </w:rPr>
+      </w:pPr>
+      <w:bookmarkStart w:colFirst="0" w:colLast="0" w:name="_heading=h.gkbt0cf6mv0y" w:id="2"/>
+      <w:bookmarkEnd w:id="2"/>
+      <w:r>
+        <w:rPr>
+          <w:rFonts w:ascii="Calibri" w:cs="Calibri" w:eastAsia="Calibri" w:hAnsi="Calibri"/>
+          <w:sz w:val="26"/>
+          <w:szCs w:val="26"/>
+          <w:rtl w:val="0"/>
+        </w:rPr>
+        <w:t xml:space="preserve">{#tipoDeElemento==“gabinete”}{index}- Un (01) gabinete, color {color},{#marca==””} marca no visible{/}{#marca!=””} marca {marca}{/},{#modelo==””} modelo no visible{/}{#modelo!=””} modelo {modelo}{/},{#serialNumber==“”} S/N no visible{/}{#serialNumber!=“”} con S/N: {serialNumber}{/}, {descripcionElemento}{#Discos.length==0}, sin Discos, por lo que no se adopta temperamento alguno sobre el elemento.{/}{#Discos.length!=0}, de su interior se extrae:</w:t>
+      </w:r>
+      <w:r>
+        <w:rPr>
+          <w:rFonts w:ascii="Calibri" w:cs="Calibri" w:eastAsia="Calibri" w:hAnsi="Calibri"/>
+          <w:b w:val="1"/>
+          <w:sz w:val="26"/>
+          <w:szCs w:val="26"/>
+          <w:rtl w:val="0"/>
+        </w:rPr>
+        <w:t xml:space="preserve">---</w:t>
+      </w:r>
+      <w:r>
+        <w:rPr>
+          <w:rFonts w:ascii="Calibri" w:cs="Calibri" w:eastAsia="Calibri" w:hAnsi="Calibri"/>
+          <w:sz w:val="26"/>
+          <w:szCs w:val="26"/>
+          <w:rtl w:val="0"/>
+        </w:rPr>
+        <w:t xml:space="preserve">{#Discos}</w:t>
+      </w:r>
+    </w:p>
+    <w:p>
+      <w:pPr>
+        <w:numPr>
+          <w:ilvl w:val="0"/>
+          <w:numId w:val="1"/>
+        </w:numPr>
+        <w:spacing w:line="360" w:lineRule="auto"/>
+        <w:ind w:left="720" w:hanging="360"/>
+        <w:jc w:val="both"/>
+        <w:rPr>
+          <w:rFonts w:ascii="Calibri" w:cs="Calibri" w:eastAsia="Calibri" w:hAnsi="Calibri"/>
+          <w:sz w:val="26"/>
+          <w:szCs w:val="26"/>
+        </w:rPr>
+      </w:pPr>
+      <w:bookmarkStart w:colFirst="0" w:colLast="0" w:name="_heading=h.vdl86ixgpufx" w:id="0"/>
+      <w:bookmarkEnd w:id="0"/>
+      <w:r>
+        <w:rPr>
+          <w:rFonts w:ascii="Calibri" w:cs="Calibri" w:eastAsia="Calibri" w:hAnsi="Calibri"/>
+          <w:sz w:val="26"/>
+          <w:szCs w:val="26"/>
+          <w:rtl w:val="0"/>
+        </w:rPr>
+        <w:t xml:space="preserve">Un (01) {tipoDeDisco},{#marca==””} marca no visible{/}{#marca!=””} marca {marca}{/},{#modelo==””} modelo no visible{/}{#modelo!=””} modelo {modelo}{/},{#serialNumber==“”} S/N no visible{/}{#serialNumber!=“”} con S/N: {serialNumber}{/},{#almacenamiento==””} almacenamiento no visible{/}{#almacenamiento!=””} de {almacenamiento} de capacidad{/}.{#processToCompleteDisco==”true”} El cual fue descripto y peritado en la jornada anterior.{/}{#processToCompleteDisco!=”true”} Respecto de este elemento,{#discoFallado==”si”} tuvo una falla, {observacionFallaDisco}, por lo que no se adopta otro temperamento debido a fallas técnicas del elemento.{/}{#discoFallado==”no”} se procedió a realizar una tarea técnica utilizando el software forense aportado por la empresa {herramientaSoftDisco} {herramientaSoftDiscoVersion}</w:t>
+      </w:r>
+      <w:r>
+        <w:rPr>
+          <w:rFonts w:ascii="Calibri" w:cs="Calibri" w:eastAsia="Calibri" w:hAnsi="Calibri"/>
+          <w:b w:val="1"/>
+          <w:sz w:val="26"/>
+          <w:szCs w:val="26"/>
+          <w:rtl w:val="0"/>
+        </w:rPr>
+        <w:t xml:space="preserve">.</w:t>
+      </w:r>
+      <w:r>
+        <w:rPr>
+          <w:rFonts w:ascii="Calibri" w:cs="Calibri" w:eastAsia="Calibri" w:hAnsi="Calibri"/>
+          <w:sz w:val="26"/>
+          <w:szCs w:val="26"/>
+          <w:rtl w:val="0"/>
+        </w:rPr>
+        <w:t xml:space="preserve">{#estado==”en proceso”} Se informa que la misma arroja gran cantidad de horas para su finalización, por lo que se deja realizando de forma automatizada a puertas cerradas, para ingreso a la sala de duplicación solo por personal autorizado, quedando en proceso pendiente a finalizar la jornada siguiente. </w:t>
+      </w:r>
+      <w:r>
+        <w:rPr>
+          <w:rFonts w:ascii="Calibri" w:cs="Calibri" w:eastAsia="Calibri" w:hAnsi="Calibri"/>
+          <w:b w:val="1"/>
+          <w:sz w:val="26"/>
+          <w:szCs w:val="26"/>
+          <w:rtl w:val="0"/>
+        </w:rPr>
+        <w:t xml:space="preserve">----</w:t>
+      </w:r>
+      <w:r>
+        <w:rPr>
+          <w:rFonts w:ascii="Calibri" w:cs="Calibri" w:eastAsia="Calibri" w:hAnsi="Calibri"/>
+          <w:sz w:val="26"/>
+          <w:szCs w:val="26"/>
+          <w:rtl w:val="0"/>
+        </w:rPr>
+        <w:t xml:space="preserve">{/}</w:t>
+      </w:r>
+      <w:r>
+        <w:rPr>
+          <w:rFonts w:ascii="Calibri" w:cs="Calibri" w:eastAsia="Calibri" w:hAnsi="Calibri"/>
+          <w:sz w:val="26"/>
+          <w:szCs w:val="26"/>
+          <w:rtl w:val="0"/>
+        </w:rPr>
+        <w:t xml:space="preserve">{#adquisicion==”con exito”} Finalmente se logró realizar una adquisición forense de su contenido con éxito</w:t>
+      </w:r>
+      <w:r>
+        <w:rPr>
+          <w:rFonts w:ascii="Calibri" w:cs="Calibri" w:eastAsia="Calibri" w:hAnsi="Calibri"/>
+          <w:sz w:val="26"/>
+          <w:szCs w:val="26"/>
+          <w:rtl w:val="0"/>
+        </w:rPr>
+        <w:t xml:space="preserve">.</w:t>
+      </w:r>
+      <w:r>
+        <w:rPr>
+          <w:rFonts w:ascii="Calibri" w:cs="Calibri" w:eastAsia="Calibri" w:hAnsi="Calibri"/>
+          <w:sz w:val="26"/>
+          <w:szCs w:val="26"/>
+          <w:rtl w:val="0"/>
+        </w:rPr>
+        <w:t xml:space="preserve">{/}{#adquisicion==”fallo”} Finalmente se pudo advertir que la misma fallo luego de varios intentos durante el proceso de adquisición.{/}</w:t>
+      </w:r>
+      <w:r>
+        <w:rPr>
+          <w:rFonts w:ascii="Calibri" w:cs="Calibri" w:eastAsia="Calibri" w:hAnsi="Calibri"/>
+          <w:sz w:val="26"/>
+          <w:szCs w:val="26"/>
+          <w:rtl w:val="0"/>
+        </w:rPr>
+        <w:t xml:space="preserve">{/}{/}</w:t>
+      </w:r>
+    </w:p>
+    <w:p>
+      <w:pPr>
+        <w:spacing w:line="360" w:lineRule="auto"/>
+        <w:jc w:val="both"/>
+        <w:rPr>
+          <w:rFonts w:ascii="Calibri" w:cs="Calibri" w:eastAsia="Calibri" w:hAnsi="Calibri"/>
+          <w:sz w:val="26"/>
+          <w:szCs w:val="26"/>
+        </w:rPr>
+      </w:pPr>
+      <w:bookmarkStart w:colFirst="0" w:colLast="0" w:name="_heading=h.mo37nn4apin3" w:id="3"/>
+      <w:bookmarkEnd w:id="3"/>
+      <w:r>
+        <w:rPr>
+          <w:rFonts w:ascii="Calibri" w:cs="Calibri" w:eastAsia="Calibri" w:hAnsi="Calibri"/>
+          <w:sz w:val="26"/>
+          <w:szCs w:val="26"/>
+          <w:rtl w:val="0"/>
+        </w:rPr>
+        <w:t xml:space="preserve">{/Discos}{/}{/}</w:t>
+      </w:r>
+      <w:r>
+        <w:rPr>
+          <w:rFonts w:ascii="Calibri" w:cs="Calibri" w:eastAsia="Calibri" w:hAnsi="Calibri"/>
+          <w:sz w:val="26"/>
+          <w:szCs w:val="26"/>
+          <w:rtl w:val="0"/>
+        </w:rPr>
+        <w:t xml:space="preserve">{#tipoDeElemento==“tablet”}{index}- Una (01) tablet,{#marca==””} marca no visible{/}{#marca!=””} marca {marca}{/},{#modelo==””} modelo no visible{/}{#modelo!=””} modelo {modelo}{/},{#imei==“”} IMEI no visible{/}{#imei!==“”} IMEI Nº {imei}{/}, color {color}, {#processToCompleteEfecto==”false”}. El cual fue descripto y peritado en la jornada anterior.{/}{#processToCompleteEfecto==””}{descripcionElemento}. Respecto de la misma,{#encendido==”si”} luego de brindarle energía y encenderla,{#elementoFallado==”si”} se pudo advertir,{#observacionFalla!=””} {observacionFalla},{/} por lo que no se adopta otro temperamento debido a fallas técnicas del elemento.{/}{#elementoFallado==”no”} conforme a la marca, modelo y su versión de seguridad se pudo advertir qué la misma{#tipoSeguridad==”ninguna”} no poseía una seguridad activa.{/}{#tipoSeguridad!=”ninguna”} poseía {tipoSeguridad} como seguridad activa.{#desbloqueo==”papel con credenciales”} </w:t>
+      </w:r>
+      <w:r>
+        <w:rPr>
+          <w:rFonts w:ascii="Calibri" w:cs="Calibri" w:eastAsia="Calibri" w:hAnsi="Calibri"/>
+          <w:sz w:val="26"/>
+          <w:szCs w:val="26"/>
+          <w:highlight w:val="red"/>
+          <w:rtl w:val="0"/>
+        </w:rPr>
+        <w:t xml:space="preserve">LEYENDA PAPEL CON CREDENCIALES</w:t>
+      </w:r>
+      <w:r>
+        <w:rPr>
+          <w:rFonts w:ascii="Calibri" w:cs="Calibri" w:eastAsia="Calibri" w:hAnsi="Calibri"/>
+          <w:sz w:val="26"/>
+          <w:szCs w:val="26"/>
+          <w:rtl w:val="0"/>
+        </w:rPr>
+        <w:t xml:space="preserve">{/}{#desbloqueo==”no se desbloqueo”} </w:t>
+      </w:r>
+      <w:r>
+        <w:rPr>
+          <w:rFonts w:ascii="Calibri" w:cs="Calibri" w:eastAsia="Calibri" w:hAnsi="Calibri"/>
+          <w:sz w:val="26"/>
+          <w:szCs w:val="26"/>
+          <w:highlight w:val="red"/>
+          <w:rtl w:val="0"/>
+        </w:rPr>
+        <w:t xml:space="preserve">LEYENDA SIN DESBLOQUEO</w:t>
+      </w:r>
+      <w:r>
+        <w:rPr>
+          <w:rFonts w:ascii="Calibri" w:cs="Calibri" w:eastAsia="Calibri" w:hAnsi="Calibri"/>
+          <w:sz w:val="26"/>
+          <w:szCs w:val="26"/>
+          <w:rtl w:val="0"/>
+        </w:rPr>
+        <w:t xml:space="preserve">{/}{#desbloqueo==”prueba aleatoria”} Razón por la cual se procedió a probar combinaciones aleatorias de desbloqueo con éxito.</w:t>
+      </w:r>
+      <w:r>
+        <w:rPr>
+          <w:rFonts w:ascii="Calibri" w:cs="Calibri" w:eastAsia="Calibri" w:hAnsi="Calibri"/>
+          <w:b w:val="1"/>
+          <w:sz w:val="26"/>
+          <w:szCs w:val="26"/>
+          <w:rtl w:val="0"/>
+        </w:rPr>
+        <w:t xml:space="preserve">(PONER COMBINACIÓN ACA). ----</w:t>
+      </w:r>
+      <w:r>
+        <w:rPr>
+          <w:rFonts w:ascii="Calibri" w:cs="Calibri" w:eastAsia="Calibri" w:hAnsi="Calibri"/>
+          <w:sz w:val="26"/>
+          <w:szCs w:val="26"/>
+          <w:rtl w:val="0"/>
+        </w:rPr>
+        <w:t xml:space="preserve">{/}{#desbloqueo==”aportado”} El cual fue aportado por la fiscalía siendo la combinación: </w:t>
+      </w:r>
+      <w:r>
+        <w:rPr>
+          <w:rFonts w:ascii="Calibri" w:cs="Calibri" w:eastAsia="Calibri" w:hAnsi="Calibri"/>
+          <w:b w:val="1"/>
+          <w:sz w:val="26"/>
+          <w:szCs w:val="26"/>
+          <w:rtl w:val="0"/>
+        </w:rPr>
+        <w:t xml:space="preserve">(PONER COMBINACIÓN ACA). ----</w:t>
+      </w:r>
+      <w:r>
+        <w:rPr>
+          <w:rFonts w:ascii="Calibri" w:cs="Calibri" w:eastAsia="Calibri" w:hAnsi="Calibri"/>
+          <w:sz w:val="26"/>
+          <w:szCs w:val="26"/>
+          <w:rtl w:val="0"/>
+        </w:rPr>
+        <w:t xml:space="preserve">{/}{/}{/}{#Extraccions.length!=0}{#Extraccions} </w:t>
+      </w:r>
+    </w:p>
+    <w:p>
+      <w:pPr>
+        <w:spacing w:line="360" w:lineRule="auto"/>
+        <w:jc w:val="both"/>
+        <w:rPr>
+          <w:rFonts w:ascii="Calibri" w:cs="Calibri" w:eastAsia="Calibri" w:hAnsi="Calibri"/>
+          <w:sz w:val="26"/>
+          <w:szCs w:val="26"/>
+        </w:rPr>
+      </w:pPr>
+      <w:bookmarkStart w:colFirst="0" w:colLast="0" w:name="_heading=h.1d31m2odf7gf" w:id="4"/>
+      <w:bookmarkEnd w:id="4"/>
+      <w:r>
+        <w:rPr>
+          <w:rFonts w:ascii="Calibri" w:cs="Calibri" w:eastAsia="Calibri" w:hAnsi="Calibri"/>
+          <w:sz w:val="26"/>
+          <w:szCs w:val="26"/>
+          <w:rtl w:val="0"/>
+        </w:rPr>
+        <w:t xml:space="preserve">Se procedió a realizar una extracción utilizando el software forense aportado por {herramientaSoft}:{#TipoExtraccions}{#nombre==”ninguna”} Con el cual el software no pudo realizar ninguna extracción.{/}{#nombre!=”ninguna”}</w:t>
       </w:r>
     </w:p>
     <w:p>
@@ -526,35 +921,35 @@
           <w:u w:val="none"/>
         </w:rPr>
       </w:pPr>
-      <w:bookmarkStart w:colFirst="0" w:colLast="0" w:name="_heading=h.vdl86ixgpufx" w:id="0"/>
-      <w:bookmarkEnd w:id="0"/>
-      <w:r>
-        <w:rPr>
-          <w:rFonts w:ascii="Calibri" w:cs="Calibri" w:eastAsia="Calibri" w:hAnsi="Calibri"/>
-          <w:sz w:val="26"/>
-          <w:szCs w:val="26"/>
-          <w:rtl w:val="0"/>
-        </w:rPr>
-        <w:t xml:space="preserve">Un (01) {tipoDeDisco},{#marca==””} marca no visible{/}{#marca!=””} marca {marca}{/},{#modelo==””} modelo no visible{/}{#modelo!=””} modelo {modelo}{/},{#serialNumber==“”} S/N no visible{/}{#serialNumber!=“”} con S/N: {serialNumber}{/},{#almacenamiento==””} almacenamiento no visible{/}{#almacenamiento!=””} de {almacenamiento} de capacidad{/}. Respecto de este elemento,{#discoFallado==”si”} tuvo una falla, {observacionFallaDisco}, por lo que no se adopta otro temperamento debido a fallas técnicas del elemento.{/}{#discoFallado==”no”} se procedió a realizar una tarea técnica utilizando el software forense aportado por la empresa {herramientaSoftDisco} {herramientaSoftDiscoVersion}</w:t>
-      </w:r>
-      <w:r>
-        <w:rPr>
-          <w:rFonts w:ascii="Calibri" w:cs="Calibri" w:eastAsia="Calibri" w:hAnsi="Calibri"/>
-          <w:b w:val="1"/>
-          <w:sz w:val="26"/>
-          <w:szCs w:val="26"/>
-          <w:rtl w:val="0"/>
-        </w:rPr>
-        <w:t xml:space="preserve">.</w:t>
-      </w:r>
-      <w:r>
-        <w:rPr>
-          <w:rFonts w:ascii="Calibri" w:cs="Calibri" w:eastAsia="Calibri" w:hAnsi="Calibri"/>
-          <w:sz w:val="26"/>
-          <w:szCs w:val="26"/>
-          <w:rtl w:val="0"/>
-        </w:rPr>
-        <w:t xml:space="preserve">{#estado==”en proceso”} Se informa que la misma arroja gran cantidad de horas para su finalización, por lo que se deja realizando de forma automatizada a puertas cerradas, para ingreso a la sala de duplicación solo por personal autorizado, quedando en proceso pendiente a finalizar la jornada siguiente. </w:t>
+      <w:bookmarkStart w:colFirst="0" w:colLast="0" w:name="_heading=h.xlj4o42nw81u" w:id="5"/>
+      <w:bookmarkEnd w:id="5"/>
+      <w:r>
+        <w:rPr>
+          <w:rFonts w:ascii="Calibri" w:cs="Calibri" w:eastAsia="Calibri" w:hAnsi="Calibri"/>
+          <w:sz w:val="26"/>
+          <w:szCs w:val="26"/>
+          <w:rtl w:val="0"/>
+        </w:rPr>
+        <w:t xml:space="preserve">Se hizo una </w:t>
+      </w:r>
+      <w:r>
+        <w:rPr>
+          <w:rFonts w:ascii="Calibri" w:cs="Calibri" w:eastAsia="Calibri" w:hAnsi="Calibri"/>
+          <w:b w:val="1"/>
+          <w:sz w:val="26"/>
+          <w:szCs w:val="26"/>
+          <w:rtl w:val="0"/>
+        </w:rPr>
+        <w:t xml:space="preserve">extracción {nombre}</w:t>
+      </w:r>
+      <w:r>
+        <w:rPr>
+          <w:rFonts w:ascii="Calibri" w:cs="Calibri" w:eastAsia="Calibri" w:hAnsi="Calibri"/>
+          <w:sz w:val="26"/>
+          <w:szCs w:val="26"/>
+          <w:rtl w:val="0"/>
+        </w:rPr>
+        <w:t xml:space="preserve"> la cual{#estado==”completo”} logró finalizar correctamente{/}{#estado==”fallo”} tuvo una falla, {observacionFalla}{/}{#estado==”en proceso”} no logró finalizar en esta jornada y queda en proceso a ser completado en la siguiente{/}{/}. </w:t>
       </w:r>
       <w:r>
         <w:rPr>
@@ -573,43 +968,7 @@
           <w:szCs w:val="26"/>
           <w:rtl w:val="0"/>
         </w:rPr>
-        <w:t xml:space="preserve">{/}</w:t>
-      </w:r>
-      <w:r>
-        <w:rPr>
-          <w:rFonts w:ascii="Calibri" w:cs="Calibri" w:eastAsia="Calibri" w:hAnsi="Calibri"/>
-          <w:sz w:val="26"/>
-          <w:szCs w:val="26"/>
-          <w:rtl w:val="0"/>
-        </w:rPr>
-        <w:t xml:space="preserve">{#adquisicion==”con exito”} Finalmente se logró realizar una adquisición forense de su contenido con éxito</w:t>
-      </w:r>
-      <w:r>
-        <w:rPr>
-          <w:rFonts w:ascii="Calibri" w:cs="Calibri" w:eastAsia="Calibri" w:hAnsi="Calibri"/>
-          <w:sz w:val="26"/>
-          <w:szCs w:val="26"/>
-          <w:rtl w:val="0"/>
-        </w:rPr>
-        <w:t xml:space="preserve">.</w:t>
-      </w:r>
-      <w:r>
-        <w:rPr>
-          <w:rFonts w:ascii="Calibri" w:cs="Calibri" w:eastAsia="Calibri" w:hAnsi="Calibri"/>
-          <w:sz w:val="26"/>
-          <w:szCs w:val="26"/>
-          <w:rtl w:val="0"/>
-        </w:rPr>
-        <w:t xml:space="preserve">{/}{#adquisicion==”fallo”} Finalmente se pudo advertir que la misma fallo luego de varios intentos durante el proceso de adquisición.{/}</w:t>
-      </w:r>
-      <w:r>
-        <w:rPr>
-          <w:rFonts w:ascii="Calibri" w:cs="Calibri" w:eastAsia="Calibri" w:hAnsi="Calibri"/>
-          <w:sz w:val="26"/>
-          <w:szCs w:val="26"/>
-          <w:rtl w:val="0"/>
-        </w:rPr>
-        <w:t xml:space="preserve">{/}</w:t>
+        <w:t xml:space="preserve">{/TipoExtraccions}</w:t>
       </w:r>
     </w:p>
     <w:p>
@@ -622,16 +981,16 @@
           <w:szCs w:val="26"/>
         </w:rPr>
       </w:pPr>
-      <w:bookmarkStart w:colFirst="0" w:colLast="0" w:name="_heading=h.qkb6sa1h02no" w:id="1"/>
-      <w:bookmarkEnd w:id="1"/>
-      <w:r>
-        <w:rPr>
-          <w:rFonts w:ascii="Calibri" w:cs="Calibri" w:eastAsia="Calibri" w:hAnsi="Calibri"/>
-          <w:sz w:val="26"/>
-          <w:szCs w:val="26"/>
-          <w:rtl w:val="0"/>
-        </w:rPr>
-        <w:t xml:space="preserve">{/Discos}{/}{/}</w:t>
+      <w:bookmarkStart w:colFirst="0" w:colLast="0" w:name="_heading=h.ws15k7hhoffd" w:id="6"/>
+      <w:bookmarkEnd w:id="6"/>
+      <w:r>
+        <w:rPr>
+          <w:rFonts w:ascii="Calibri" w:cs="Calibri" w:eastAsia="Calibri" w:hAnsi="Calibri"/>
+          <w:sz w:val="26"/>
+          <w:szCs w:val="26"/>
+          <w:rtl w:val="0"/>
+        </w:rPr>
+        <w:t xml:space="preserve">{/Extraccions}{/}{/}</w:t>
       </w:r>
     </w:p>
     <w:p>
@@ -644,42 +1003,212 @@
           <w:szCs w:val="26"/>
         </w:rPr>
       </w:pPr>
-      <w:bookmarkStart w:colFirst="0" w:colLast="0" w:name="_heading=h.gkbt0cf6mv0y" w:id="2"/>
-      <w:bookmarkEnd w:id="2"/>
-      <w:r>
-        <w:rPr>
-          <w:rFonts w:ascii="Calibri" w:cs="Calibri" w:eastAsia="Calibri" w:hAnsi="Calibri"/>
-          <w:sz w:val="26"/>
-          <w:szCs w:val="26"/>
-          <w:rtl w:val="0"/>
-        </w:rPr>
-        <w:t xml:space="preserve">{#tipoDeElemento==“gabinete”}{index}- Un (01) gabinete, color {color},{#marca==””} marca no visible{/}{#marca!=””} marca {marca}{/},{#modelo==””} modelo no visible{/}{#modelo!=””} modelo {modelo}{/},{#serialNumber==“”} S/N no visible{/}{#serialNumber!=“”} con S/N: {serialNumber}{/}, {descripcionElemento}{#Discos.length==0}, sin Discos, por lo que no se adopta temperamento alguno sobre el elemento.{/}{#Discos.length!=0}, de su interior se extrae:</w:t>
-      </w:r>
-      <w:r>
-        <w:rPr>
-          <w:rFonts w:ascii="Calibri" w:cs="Calibri" w:eastAsia="Calibri" w:hAnsi="Calibri"/>
-          <w:b w:val="1"/>
-          <w:sz w:val="26"/>
-          <w:szCs w:val="26"/>
-          <w:rtl w:val="0"/>
-        </w:rPr>
-        <w:t xml:space="preserve">---</w:t>
-      </w:r>
-      <w:r>
-        <w:rPr>
-          <w:rFonts w:ascii="Calibri" w:cs="Calibri" w:eastAsia="Calibri" w:hAnsi="Calibri"/>
-          <w:sz w:val="26"/>
-          <w:szCs w:val="26"/>
-          <w:rtl w:val="0"/>
-        </w:rPr>
-        <w:t xml:space="preserve">{#Discos}</w:t>
+      <w:bookmarkStart w:colFirst="0" w:colLast="0" w:name="_heading=h.x3yjduj9pfw4" w:id="7"/>
+      <w:bookmarkEnd w:id="7"/>
+      <w:r>
+        <w:rPr>
+          <w:rFonts w:ascii="Calibri" w:cs="Calibri" w:eastAsia="Calibri" w:hAnsi="Calibri"/>
+          <w:sz w:val="26"/>
+          <w:szCs w:val="26"/>
+          <w:rtl w:val="0"/>
+        </w:rPr>
+        <w:t xml:space="preserve">{#encendido==”no”} se procedió a conectarla a un cargador de este Laboratorio, observando que la misma no enciende,{#observacionEncendido} {observacionEncendido},{/} por lo que </w:t>
+      </w:r>
+      <w:r>
+        <w:rPr>
+          <w:rFonts w:ascii="Calibri" w:cs="Calibri" w:eastAsia="Calibri" w:hAnsi="Calibri"/>
+          <w:b w:val="1"/>
+          <w:sz w:val="26"/>
+          <w:szCs w:val="26"/>
+          <w:rtl w:val="0"/>
+        </w:rPr>
+        <w:t xml:space="preserve">no se adopta temperamento</w:t>
+      </w:r>
+      <w:r>
+        <w:rPr>
+          <w:rFonts w:ascii="Calibri" w:cs="Calibri" w:eastAsia="Calibri" w:hAnsi="Calibri"/>
+          <w:sz w:val="26"/>
+          <w:szCs w:val="26"/>
+          <w:rtl w:val="0"/>
+        </w:rPr>
+        <w:t xml:space="preserve"> alguno sobre el elemento.{/}</w:t>
       </w:r>
     </w:p>
     <w:p>
       <w:pPr>
+        <w:spacing w:line="360" w:lineRule="auto"/>
+        <w:jc w:val="both"/>
+        <w:rPr>
+          <w:rFonts w:ascii="Calibri" w:cs="Calibri" w:eastAsia="Calibri" w:hAnsi="Calibri"/>
+          <w:sz w:val="26"/>
+          <w:szCs w:val="26"/>
+        </w:rPr>
+      </w:pPr>
+      <w:bookmarkStart w:colFirst="0" w:colLast="0" w:name="_heading=h.eupydqftcqd7" w:id="8"/>
+      <w:bookmarkEnd w:id="8"/>
+      <w:r>
+        <w:rPr>
+          <w:rFonts w:ascii="Calibri" w:cs="Calibri" w:eastAsia="Calibri" w:hAnsi="Calibri"/>
+          <w:sz w:val="26"/>
+          <w:szCs w:val="26"/>
+          <w:rtl w:val="0"/>
+        </w:rPr>
+        <w:t xml:space="preserve">{#Sims.length!=0}{#Sims} La misma contenía una Tarjeta SIM{#empresaSim==""} empresa no visible,{/}{#empresaSim!=""} {empresaSim}{/}, Nº{#serialSim==""} no visible{/}{#serialSim!=""} {serialSim}{/}.{#processToCompleteSim==”true”} La cual fue descripta y peritada en la jornada anterior.{/}{#processToCompleteSim!=”true”} Respecto de la misma,{#tipoExtraccionSim==”en proceso”} queda en proceso pendiente de realizarse la tarea técnica la jornada siguiente.{/}{#tipoExtraccionSim=="ninguna"} no se logró realizar ninguna tarea técnica.{/}{#tipoExtraccionSim!="ninguna"} se logró realizar una extracción {tipoExtraccionSim} de su contenido de manera exitosa.{/}{/}{/Sims}{/}</w:t>
+      </w:r>
+    </w:p>
+    <w:p>
+      <w:pPr>
+        <w:spacing w:line="360" w:lineRule="auto"/>
+        <w:jc w:val="both"/>
+        <w:rPr>
+          <w:rFonts w:ascii="Calibri" w:cs="Calibri" w:eastAsia="Calibri" w:hAnsi="Calibri"/>
+          <w:sz w:val="26"/>
+          <w:szCs w:val="26"/>
+        </w:rPr>
+      </w:pPr>
+      <w:bookmarkStart w:colFirst="0" w:colLast="0" w:name="_heading=h.hjfmulmpncd" w:id="9"/>
+      <w:bookmarkEnd w:id="9"/>
+      <w:r>
+        <w:rPr>
+          <w:rFonts w:ascii="Calibri" w:cs="Calibri" w:eastAsia="Calibri" w:hAnsi="Calibri"/>
+          <w:sz w:val="26"/>
+          <w:szCs w:val="26"/>
+          <w:rtl w:val="0"/>
+        </w:rPr>
+        <w:t xml:space="preserve">{#Sds.length!=0}{#Sds} La misma contenía una Tarjeta micro SD,{#marca==""} marca no visible{/}{#marca!=""} marca {marca}{/},{#serialNumber==""} S/N no visible{/}{#serialNumber!=""} S/N {serialNumber}{/}, de {almacenamiento}.{#processToCompleteSd==”true”} La cual fue descripta y peritada en la jornada anterior.{/}{#processToCompleteSd!=”true”} Respecto de la misma,{#tipoExtraccionSd=="ninguna"} no se logró realizar ninguna tarea técnica.{/}{#tipoExtraccionSd=="en proceso"} </w:t>
+      </w:r>
+      <w:r>
+        <w:rPr>
+          <w:rFonts w:ascii="Calibri" w:cs="Calibri" w:eastAsia="Calibri" w:hAnsi="Calibri"/>
+          <w:sz w:val="26"/>
+          <w:szCs w:val="26"/>
+          <w:highlight w:val="red"/>
+          <w:rtl w:val="0"/>
+        </w:rPr>
+        <w:t xml:space="preserve">LEYENDA SD EN PROCESO</w:t>
+      </w:r>
+      <w:r>
+        <w:rPr>
+          <w:rFonts w:ascii="Calibri" w:cs="Calibri" w:eastAsia="Calibri" w:hAnsi="Calibri"/>
+          <w:sz w:val="26"/>
+          <w:szCs w:val="26"/>
+          <w:rtl w:val="0"/>
+        </w:rPr>
+        <w:t xml:space="preserve">{/}{#tipoExtraccionSd!="ninguna"}{#tipoExtraccionSd!="en proceso"} se logró realizar una extracción {tipoExtraccionSd} de su contenido de manera exitosa.{/}{/}{/}{/Sds}{/}{#estado==”en proceso”} queda en proceso pendiente de realizarse la tarea técnica la jornada siguiente.{/}{/} </w:t>
+      </w:r>
+      <w:r>
+        <w:rPr>
+          <w:rFonts w:ascii="Calibri" w:cs="Calibri" w:eastAsia="Calibri" w:hAnsi="Calibri"/>
+          <w:b w:val="1"/>
+          <w:sz w:val="26"/>
+          <w:szCs w:val="26"/>
+          <w:rtl w:val="0"/>
+        </w:rPr>
+        <w:t xml:space="preserve">----</w:t>
+      </w:r>
+      <w:r>
+        <w:rPr>
+          <w:rFonts w:ascii="Calibri" w:cs="Calibri" w:eastAsia="Calibri" w:hAnsi="Calibri"/>
+          <w:sz w:val="26"/>
+          <w:szCs w:val="26"/>
+          <w:rtl w:val="0"/>
+        </w:rPr>
+        <w:t xml:space="preserve">{/}</w:t>
+      </w:r>
+    </w:p>
+    <w:p>
+      <w:pPr>
+        <w:spacing w:line="360" w:lineRule="auto"/>
+        <w:jc w:val="both"/>
+        <w:rPr>
+          <w:rFonts w:ascii="Calibri" w:cs="Calibri" w:eastAsia="Calibri" w:hAnsi="Calibri"/>
+          <w:b w:val="1"/>
+          <w:sz w:val="26"/>
+          <w:szCs w:val="26"/>
+        </w:rPr>
+      </w:pPr>
+      <w:bookmarkStart w:colFirst="0" w:colLast="0" w:name="_heading=h.rg53elgrcdpy" w:id="10"/>
+      <w:bookmarkEnd w:id="10"/>
+      <w:r>
+        <w:rPr>
+          <w:rFonts w:ascii="Calibri" w:cs="Calibri" w:eastAsia="Calibri" w:hAnsi="Calibri"/>
+          <w:sz w:val="26"/>
+          <w:szCs w:val="26"/>
+          <w:rtl w:val="0"/>
+        </w:rPr>
+        <w:t xml:space="preserve">{#tipoDeElemento==”unidad de almacenamiento”}{index}- Una (01) Unidad de Almacenamiento, {unidadAlmacenamientoDetalle},{#marca==””} marca no visible{/}{#marca!=””} marca {marca}{/},{#modelo==””} modelo no visible{/}{#modelo!=””} modelo {modelo}{/},{#serialNumber==“”} S/N no visible{/}{#serialNumber!=“”} con S/N: {serialNumber}{/},{#almacenamiento==””} almacenamiento no visible{/}{#almacenamiento!=””} de {almacenamiento} de almacenamiento{/}, color {color}{#descripcionElemento!=””}, {descripcionElemento}{/}. Respecto de este elemento,{#elementoFallado==”si”} tuvo una falla, {observacionFalla}, por lo que no se adopta otro temperamento debido a fallas técnicas del elemento.{/}{#elementoFallado==”no”} se procedió a realizar una tarea técnica utilizando el software forense aportado por la empresa {herramientaSoft} {herramientaSoftVersion}.{#adquisicion==”con exito”} Finalmente se logró realizar una adquisición forense de su contenido con éxito.{#estado==”en proceso”} Se informa que la misma arroja gran cantidad de horas para su finalización, por lo que se deja realizando de forma automatizada a puertas cerradas, para ingreso a la sala de duplicación solo por personal autorizado, quedando en proceso pendiente a finalizar la jornada siguiente.{/}{/}{#adquisicion==”fallo”} Finalmente se pudo advertir que la misma fallo luego de varios intentos durante el proceso de adquisición.{/}{/} </w:t>
+      </w:r>
+      <w:r>
+        <w:rPr>
+          <w:rFonts w:ascii="Calibri" w:cs="Calibri" w:eastAsia="Calibri" w:hAnsi="Calibri"/>
+          <w:b w:val="1"/>
+          <w:sz w:val="26"/>
+          <w:szCs w:val="26"/>
+          <w:rtl w:val="0"/>
+        </w:rPr>
+        <w:t xml:space="preserve">----</w:t>
+      </w:r>
+      <w:r>
+        <w:rPr>
+          <w:rFonts w:ascii="Calibri" w:cs="Calibri" w:eastAsia="Calibri" w:hAnsi="Calibri"/>
+          <w:sz w:val="26"/>
+          <w:szCs w:val="26"/>
+          <w:rtl w:val="0"/>
+        </w:rPr>
+        <w:t xml:space="preserve">{/}</w:t>
+      </w:r>
+      <w:r>
+        <w:rPr>
+          <w:rtl w:val="0"/>
+        </w:rPr>
+      </w:r>
+    </w:p>
+    <w:p>
+      <w:pPr>
+        <w:spacing w:line="360" w:lineRule="auto"/>
+        <w:jc w:val="both"/>
+        <w:rPr>
+          <w:rFonts w:ascii="Calibri" w:cs="Calibri" w:eastAsia="Calibri" w:hAnsi="Calibri"/>
+          <w:sz w:val="26"/>
+          <w:szCs w:val="26"/>
+        </w:rPr>
+      </w:pPr>
+      <w:bookmarkStart w:colFirst="0" w:colLast="0" w:name="_heading=h.4j9xyqd4zej2" w:id="11"/>
+      <w:bookmarkEnd w:id="11"/>
+      <w:r>
+        <w:rPr>
+          <w:rFonts w:ascii="Calibri" w:cs="Calibri" w:eastAsia="Calibri" w:hAnsi="Calibri"/>
+          <w:sz w:val="26"/>
+          <w:szCs w:val="26"/>
+          <w:rtl w:val="0"/>
+        </w:rPr>
+        <w:t xml:space="preserve">{#tipoDeElemento==“notebook”}{index}- Un (01) ordenador portátil,{#marca==””} marca no visible{/}{#marca!=””} marca {marca}{/},{#modelo==””} modelo no visible{/}{#modelo!=””} modelo {modelo}{/},{#serialNumber==“”} S/N no visible{/}{#serialNumber!=“”} con S/N: {serialNumber}{/}, color {color}, {descripcionElemento}.{#Discos.length==0} Sin discos, por lo que no se adopta temperamento alguno sobre el elemento.{/}{#processToCompleteEfecto==”false”} El cual fue descripto y peritado en la jornada anterior.{/}{#processToCompleteEfecto==””}{#Discos.length!=0} De su interior se extrae: </w:t>
+      </w:r>
+      <w:r>
+        <w:rPr>
+          <w:rFonts w:ascii="Calibri" w:cs="Calibri" w:eastAsia="Calibri" w:hAnsi="Calibri"/>
+          <w:b w:val="1"/>
+          <w:sz w:val="26"/>
+          <w:szCs w:val="26"/>
+          <w:rtl w:val="0"/>
+        </w:rPr>
+        <w:t xml:space="preserve">----</w:t>
+      </w:r>
+      <w:r>
+        <w:rPr>
+          <w:rFonts w:ascii="Calibri" w:cs="Calibri" w:eastAsia="Calibri" w:hAnsi="Calibri"/>
+          <w:sz w:val="26"/>
+          <w:szCs w:val="26"/>
+          <w:rtl w:val="0"/>
+        </w:rPr>
+        <w:t xml:space="preserve">{#Discos}</w:t>
+      </w:r>
+    </w:p>
+    <w:p>
+      <w:pPr>
         <w:numPr>
           <w:ilvl w:val="0"/>
-          <w:numId w:val="4"/>
+          <w:numId w:val="1"/>
         </w:numPr>
         <w:spacing w:line="360" w:lineRule="auto"/>
         <w:ind w:left="720" w:hanging="360"/>
@@ -688,17 +1217,18 @@
           <w:rFonts w:ascii="Calibri" w:cs="Calibri" w:eastAsia="Calibri" w:hAnsi="Calibri"/>
           <w:sz w:val="26"/>
           <w:szCs w:val="26"/>
-          <w:u w:val="none"/>
-        </w:rPr>
-      </w:pPr>
-      <w:r>
-        <w:rPr>
-          <w:rFonts w:ascii="Calibri" w:cs="Calibri" w:eastAsia="Calibri" w:hAnsi="Calibri"/>
-          <w:sz w:val="26"/>
-          <w:szCs w:val="26"/>
-          <w:rtl w:val="0"/>
-        </w:rPr>
-        <w:t xml:space="preserve">Un (01) {tipoDeDisco},{#marca==””} marca no visible{/}{#marca!=””} marca {marca}{/},{#modelo==””} modelo no visible{/}{#modelo!=””} modelo {modelo}{/},{#serialNumber==“”} S/N no visible{/}{#serialNumber!=“”} con S/N: {serialNumber}{/},{#almacenamiento==””} almacenamiento no visible{/}{#almacenamiento!=””} de {almacenamiento} de capacidad{/}. Respecto de este elemento,{#discoFallado==”si”} tuvo una falla, {observacionFallaDisco}, por lo que no se adopta otro temperamento debido a fallas técnicas del elemento.{/}{#discoFallado==”no”} se procedió a realizar una tarea técnica utilizando el software forense aportado por la empresa {herramientaSoftDisco} {herramientaSoftDiscoVersion}</w:t>
+        </w:rPr>
+      </w:pPr>
+      <w:bookmarkStart w:colFirst="0" w:colLast="0" w:name="_heading=h.vdl86ixgpufx" w:id="0"/>
+      <w:bookmarkEnd w:id="0"/>
+      <w:r>
+        <w:rPr>
+          <w:rFonts w:ascii="Calibri" w:cs="Calibri" w:eastAsia="Calibri" w:hAnsi="Calibri"/>
+          <w:sz w:val="26"/>
+          <w:szCs w:val="26"/>
+          <w:rtl w:val="0"/>
+        </w:rPr>
+        <w:t xml:space="preserve">Un (01) {tipoDeDisco},{#marca==””} marca no visible{/}{#marca!=””} marca {marca}{/},{#modelo==””} modelo no visible{/}{#modelo!=””} modelo {modelo}{/},{#serialNumber==“”} S/N no visible{/}{#serialNumber!=“”} con S/N: {serialNumber}{/},{#almacenamiento==””} almacenamiento no visible{/}{#almacenamiento!=””} de {almacenamiento} de capacidad{/}.{#processToCompleteDisco==”true”} El cual fue descripto y peritado en la jornada anterior.{/}{#processToCompleteDisco!=”true”} Respecto de este elemento,{#discoFallado==”si”} tuvo una falla, {observacionFallaDisco}, por lo que no se adopta otro temperamento debido a fallas técnicas del elemento.{/}{#discoFallado==”no”} se procedió a realizar una tarea técnica utilizando el software forense aportado por la empresa {herramientaSoftDisco} {herramientaSoftDiscoVersion}</w:t>
       </w:r>
       <w:r>
         <w:rPr>
@@ -717,7 +1247,26 @@
           <w:szCs w:val="26"/>
           <w:rtl w:val="0"/>
         </w:rPr>
-        <w:t xml:space="preserve">{#estadoDisco==”en proceso”} Se informa que la misma arroja gran cantidad de horas para su finalización, por lo que se deja realizando de forma automatizada a puertas cerradas, para ingreso a la sala de duplicación solo por personal autorizado, quedando en proceso pendiente a finalizar la jornada siguiente.{/}</w:t>
+        <w:t xml:space="preserve">{#estado==”en proceso”} Se informa que la misma arroja gran cantidad de horas para su finalización, por lo que se deja realizando de forma automatizada a puertas cerradas, para ingreso a la sala de duplicación solo por personal autorizado, quedando en proceso pendiente a finalizar la jornada siguiente. </w:t>
+      </w:r>
+      <w:r>
+        <w:rPr>
+          <w:rFonts w:ascii="Calibri" w:cs="Calibri" w:eastAsia="Calibri" w:hAnsi="Calibri"/>
+          <w:b w:val="1"/>
+          <w:sz w:val="26"/>
+          <w:szCs w:val="26"/>
+          <w:rtl w:val="0"/>
+        </w:rPr>
+        <w:t xml:space="preserve">----</w:t>
+      </w:r>
+      <w:r>
+        <w:rPr>
+          <w:rFonts w:ascii="Calibri" w:cs="Calibri" w:eastAsia="Calibri" w:hAnsi="Calibri"/>
+          <w:sz w:val="26"/>
+          <w:szCs w:val="26"/>
+          <w:rtl w:val="0"/>
+        </w:rPr>
+        <w:t xml:space="preserve">{/}</w:t>
       </w:r>
       <w:r>
         <w:rPr>
@@ -753,7 +1302,7 @@
           <w:szCs w:val="26"/>
           <w:rtl w:val="0"/>
         </w:rPr>
-        <w:t xml:space="preserve"> </w:t>
+        <w:t xml:space="preserve">{/}{/}{/Discos}{/}{/} </w:t>
       </w:r>
       <w:r>
         <w:rPr>
@@ -785,25 +1334,25 @@
           <w:szCs w:val="26"/>
         </w:rPr>
       </w:pPr>
-      <w:bookmarkStart w:colFirst="0" w:colLast="0" w:name="_heading=h.1v7vwaqqd0k8" w:id="3"/>
-      <w:bookmarkEnd w:id="3"/>
-      <w:r>
-        <w:rPr>
-          <w:rFonts w:ascii="Calibri" w:cs="Calibri" w:eastAsia="Calibri" w:hAnsi="Calibri"/>
-          <w:sz w:val="26"/>
-          <w:szCs w:val="26"/>
-          <w:rtl w:val="0"/>
-        </w:rPr>
-        <w:t xml:space="preserve">{/Discos}{/}{/}</w:t>
-      </w:r>
-      <w:r>
-        <w:rPr>
-          <w:rFonts w:ascii="Calibri" w:cs="Calibri" w:eastAsia="Calibri" w:hAnsi="Calibri"/>
-          <w:sz w:val="26"/>
-          <w:szCs w:val="26"/>
-          <w:rtl w:val="0"/>
-        </w:rPr>
-        <w:t xml:space="preserve">{#tipoDeElemento==“tablet”}{index}- Una (01) tablet,{#marca==””} marca no visible{/}{#marca!=””} marca {marca}{/},{#modelo==””} modelo no visible{/}{#modelo!=””} modelo {modelo}{/},{#imei==“”} IMEI no visible{/}{#imei!==“”} IMEI Nº {imei}{/}, color {color}, {#processToCompleteEfecto==”false”}. El cual fue descripto y peritado en la jornada anterior.{/}{#processToCompleteEfecto==””}{descripcionElemento}. Respecto de la misma,{#encendido==”si”} luego de brindarle energía y encenderla,{#elementoFallado==”si”} se pudo advertir,{#observacionFalla!=””} {observacionFalla},{/} por lo que no se adopta otro temperamento debido a fallas técnicas del elemento.{/}{#elementoFallado==”no”} conforme a la marca, modelo y su versión de seguridad se pudo advertir qué la misma{#tipoSeguridad==”ninguna”} no poseía una seguridad activa.{/}{#tipoSeguridad!=”ninguna”} poseía {tipoSeguridad} como seguridad activa.{#desbloqueo==”papel con credenciales”} </w:t>
+      <w:bookmarkStart w:colFirst="0" w:colLast="0" w:name="_heading=h.zc7v9zxln099" w:id="12"/>
+      <w:bookmarkEnd w:id="12"/>
+      <w:r>
+        <w:rPr>
+          <w:rFonts w:ascii="Calibri" w:cs="Calibri" w:eastAsia="Calibri" w:hAnsi="Calibri"/>
+          <w:sz w:val="26"/>
+          <w:szCs w:val="26"/>
+          <w:rtl w:val="0"/>
+        </w:rPr>
+        <w:t xml:space="preserve">{#tipoDeElemento==“celular”}{index}- Un (01) teléfono celular,{#marca==””} marca no visible{/}{#marca!=””} marca {marca}{/},{#modelo==””} modelo no visible{/}{#modelo!=””} modelo {modelo}{/},{#imei==“”} IMEI no visible{/}{#imei!==“”} IMEI Nº {imei}{/}, color {color}, {#processToCompleteEfecto==”false”}. El cual fue descripto y peritado en la jornada anterior.{/}{#processToCompleteEfecto==””}{descripcionElemento}. Respecto del equipo de telefonía celular,{#encendido==”si”} luego de brindarle energía y encenderlo,{#elementoFallado==”si”} se pudo advertir,{#observacionFalla!=””} {observacionFalla},{/} por lo que no se adopta otro temperamento debido a fallas técnicas del elemento.{/}{#elementoFallado==”no”} </w:t>
+      </w:r>
+      <w:r>
+        <w:rPr>
+          <w:rFonts w:ascii="Calibri" w:cs="Calibri" w:eastAsia="Calibri" w:hAnsi="Calibri"/>
+          <w:sz w:val="26"/>
+          <w:szCs w:val="26"/>
+          <w:rtl w:val="0"/>
+        </w:rPr>
+        <w:t xml:space="preserve">conforme a la marca, modelo y su versión de seguridad se pudo advertir qué el mismo{#tipoSeguridad==”ninguna”} no poseía una seguridad activa.{/}{#tipoSeguridad!=”ninguna”} poseía {tipoSeguridad} como seguridad activa.{#desbloqueo==”papel con credenciales”} </w:t>
       </w:r>
       <w:r>
         <w:rPr>
@@ -879,29 +1428,26 @@
           <w:szCs w:val="26"/>
           <w:rtl w:val="0"/>
         </w:rPr>
-        <w:t xml:space="preserve">{/}{/}{/}{#Extraccions.length!=0}{#Extraccions} </w:t>
-      </w:r>
-    </w:p>
-    <w:p>
-      <w:pPr>
-        <w:spacing w:line="360" w:lineRule="auto"/>
-        <w:jc w:val="both"/>
-        <w:rPr>
-          <w:rFonts w:ascii="Calibri" w:cs="Calibri" w:eastAsia="Calibri" w:hAnsi="Calibri"/>
-          <w:sz w:val="26"/>
-          <w:szCs w:val="26"/>
-        </w:rPr>
-      </w:pPr>
-      <w:bookmarkStart w:colFirst="0" w:colLast="0" w:name="_heading=h.1d31m2odf7gf" w:id="4"/>
-      <w:bookmarkEnd w:id="4"/>
-      <w:r>
-        <w:rPr>
-          <w:rFonts w:ascii="Calibri" w:cs="Calibri" w:eastAsia="Calibri" w:hAnsi="Calibri"/>
-          <w:sz w:val="26"/>
-          <w:szCs w:val="26"/>
-          <w:rtl w:val="0"/>
-        </w:rPr>
-        <w:t xml:space="preserve">Se procedió a realizar una extracción utilizando el software forense aportado por {herramientaSoft}:{#TipoExtraccions}{#nombre==”ninguna”} Con el cual el software no pudo realizar ninguna extracción.{/}{#nombre!=”ninguna”}</w:t>
+        <w:t xml:space="preserve">{/}{/}{/}{#Extraccions.length!=0}{#Extraccions} Se procedió a realizar una extracción utilizando el software forense aportado por {herramientaSoft}: </w:t>
+      </w:r>
+      <w:r>
+        <w:rPr>
+          <w:rFonts w:ascii="Calibri" w:cs="Calibri" w:eastAsia="Calibri" w:hAnsi="Calibri"/>
+          <w:b w:val="1"/>
+          <w:sz w:val="26"/>
+          <w:szCs w:val="26"/>
+          <w:rtl w:val="0"/>
+        </w:rPr>
+        <w:t xml:space="preserve">----</w:t>
+      </w:r>
+      <w:r>
+        <w:rPr>
+          <w:rFonts w:ascii="Calibri" w:cs="Calibri" w:eastAsia="Calibri" w:hAnsi="Calibri"/>
+          <w:sz w:val="26"/>
+          <w:szCs w:val="26"/>
+          <w:rtl w:val="0"/>
+        </w:rPr>
+        <w:t xml:space="preserve">{#TipoExtraccions}{#nombre==”ninguna”} Con el cual el software no pudo realizar ninguna extracción.{/}{#nombre!=”ninguna”}</w:t>
       </w:r>
     </w:p>
     <w:p>
@@ -920,8 +1466,8 @@
           <w:u w:val="none"/>
         </w:rPr>
       </w:pPr>
-      <w:bookmarkStart w:colFirst="0" w:colLast="0" w:name="_heading=h.xlj4o42nw81u" w:id="5"/>
-      <w:bookmarkEnd w:id="5"/>
+      <w:bookmarkStart w:colFirst="0" w:colLast="0" w:name="_heading=h.faeg98k2t968" w:id="13"/>
+      <w:bookmarkEnd w:id="13"/>
       <w:r>
         <w:rPr>
           <w:rFonts w:ascii="Calibri" w:cs="Calibri" w:eastAsia="Calibri" w:hAnsi="Calibri"/>
@@ -980,8 +1526,8 @@
           <w:szCs w:val="26"/>
         </w:rPr>
       </w:pPr>
-      <w:bookmarkStart w:colFirst="0" w:colLast="0" w:name="_heading=h.ws15k7hhoffd" w:id="6"/>
-      <w:bookmarkEnd w:id="6"/>
+      <w:bookmarkStart w:colFirst="0" w:colLast="0" w:name="_heading=h.6walcuazkil5" w:id="14"/>
+      <w:bookmarkEnd w:id="14"/>
       <w:r>
         <w:rPr>
           <w:rFonts w:ascii="Calibri" w:cs="Calibri" w:eastAsia="Calibri" w:hAnsi="Calibri"/>
@@ -990,6 +1536,53 @@
           <w:rtl w:val="0"/>
         </w:rPr>
         <w:t xml:space="preserve">{/Extraccions}{/}{/}</w:t>
+      </w:r>
+      <w:r>
+        <w:rPr>
+          <w:rFonts w:ascii="Calibri" w:cs="Calibri" w:eastAsia="Calibri" w:hAnsi="Calibri"/>
+          <w:sz w:val="26"/>
+          <w:szCs w:val="26"/>
+          <w:rtl w:val="0"/>
+        </w:rPr>
+        <w:t xml:space="preserve">{#encendido==”no”} se procedió a conectarlo a un cargador de este Laboratorio, observando que el mismo no enciende,{#observacionEncendido!=””} {observacionEncendido},{/} por lo que </w:t>
+      </w:r>
+      <w:r>
+        <w:rPr>
+          <w:rFonts w:ascii="Calibri" w:cs="Calibri" w:eastAsia="Calibri" w:hAnsi="Calibri"/>
+          <w:b w:val="1"/>
+          <w:sz w:val="26"/>
+          <w:szCs w:val="26"/>
+          <w:rtl w:val="0"/>
+        </w:rPr>
+        <w:t xml:space="preserve">no se adopta temperamento</w:t>
+      </w:r>
+      <w:r>
+        <w:rPr>
+          <w:rFonts w:ascii="Calibri" w:cs="Calibri" w:eastAsia="Calibri" w:hAnsi="Calibri"/>
+          <w:sz w:val="26"/>
+          <w:szCs w:val="26"/>
+          <w:rtl w:val="0"/>
+        </w:rPr>
+        <w:t xml:space="preserve"> alguno sobre el elemento.{/}{#estado==”en proceso”}. Queda en proceso pendiente de realizarse la tarea técnica la jornada siguiente.</w:t>
+      </w:r>
+      <w:r>
+        <w:rPr>
+          <w:rFonts w:ascii="Calibri" w:cs="Calibri" w:eastAsia="Calibri" w:hAnsi="Calibri"/>
+          <w:b w:val="1"/>
+          <w:sz w:val="26"/>
+          <w:szCs w:val="26"/>
+          <w:rtl w:val="0"/>
+        </w:rPr>
+        <w:t xml:space="preserve">----</w:t>
+      </w:r>
+      <w:r>
+        <w:rPr>
+          <w:rFonts w:ascii="Calibri" w:cs="Calibri" w:eastAsia="Calibri" w:hAnsi="Calibri"/>
+          <w:sz w:val="26"/>
+          <w:szCs w:val="26"/>
+          <w:rtl w:val="0"/>
+        </w:rPr>
+        <w:t xml:space="preserve">.{/}</w:t>
       </w:r>
     </w:p>
     <w:p>
@@ -1002,73 +1595,16 @@
           <w:szCs w:val="26"/>
         </w:rPr>
       </w:pPr>
-      <w:bookmarkStart w:colFirst="0" w:colLast="0" w:name="_heading=h.x3yjduj9pfw4" w:id="7"/>
-      <w:bookmarkEnd w:id="7"/>
-      <w:r>
-        <w:rPr>
-          <w:rFonts w:ascii="Calibri" w:cs="Calibri" w:eastAsia="Calibri" w:hAnsi="Calibri"/>
-          <w:sz w:val="26"/>
-          <w:szCs w:val="26"/>
-          <w:rtl w:val="0"/>
-        </w:rPr>
-        <w:t xml:space="preserve">{#encendido==”no”} se procedió a conectarla a un cargador de este Laboratorio, observando que la misma no enciende,{#observacionEncendido} {observacionEncendido},{/} por lo que </w:t>
-      </w:r>
-      <w:r>
-        <w:rPr>
-          <w:rFonts w:ascii="Calibri" w:cs="Calibri" w:eastAsia="Calibri" w:hAnsi="Calibri"/>
-          <w:b w:val="1"/>
-          <w:sz w:val="26"/>
-          <w:szCs w:val="26"/>
-          <w:rtl w:val="0"/>
-        </w:rPr>
-        <w:t xml:space="preserve">no se adopta temperamento</w:t>
-      </w:r>
-      <w:r>
-        <w:rPr>
-          <w:rFonts w:ascii="Calibri" w:cs="Calibri" w:eastAsia="Calibri" w:hAnsi="Calibri"/>
-          <w:sz w:val="26"/>
-          <w:szCs w:val="26"/>
-          <w:rtl w:val="0"/>
-        </w:rPr>
-        <w:t xml:space="preserve"> alguno sobre el elemento.{/} {#Sims.length!=0}{#Sims} La misma contenía una Tarjeta SIM{#empresaSim==""} empresa no visible,{/}{#empresaSim!=""} {empresaSim}{/}, Nº{#serialSim==""} no visible{/}{#serialSim!=""} {serialSim}{/}. Respecto de la misma,{#tipoExtraccionSim==”en proceso”} queda en proceso pendiente de realizarse la tarea técnica la jornada siguiente.{/}{#tipoExtraccionSim=="ninguna"} no se logró realizar ninguna tarea técnica.{/}{#tipoExtraccionSim!="ninguna"} se logró realizar una extracción {tipoExtraccionSim} de su contenido de manera exitosa.{/}{/Sims}{/}{#Sds.length!=0}{#Sds} La misma contenía una Tarjeta micro SD,{#marca==""} marca no visible{/}{#marca!=""} marca {marca}{/},{#serialNumber==""} S/N no visible{/}{#serialNumber!=""} S/N {serialNumber}{/}, de {almacenamiento}. Respecto de la misma,{#tipoExtraccionSd=="ninguna"} no se logró realizar ninguna tarea técnica.{/}{#tipoExtraccionSd=="en proceso"} </w:t>
-      </w:r>
-      <w:r>
-        <w:rPr>
-          <w:rFonts w:ascii="Calibri" w:cs="Calibri" w:eastAsia="Calibri" w:hAnsi="Calibri"/>
-          <w:sz w:val="26"/>
-          <w:szCs w:val="26"/>
-          <w:highlight w:val="red"/>
-          <w:rtl w:val="0"/>
-        </w:rPr>
-        <w:t xml:space="preserve">LEYENDA SD EN PROCESO</w:t>
-      </w:r>
-      <w:r>
-        <w:rPr>
-          <w:rFonts w:ascii="Calibri" w:cs="Calibri" w:eastAsia="Calibri" w:hAnsi="Calibri"/>
-          <w:sz w:val="26"/>
-          <w:szCs w:val="26"/>
-          <w:rtl w:val="0"/>
-        </w:rPr>
-        <w:t xml:space="preserve">{/}{#tipoExtraccionSd!="ninguna"}{#tipoExtraccionSd!="en proceso"} se logró realizar una extracción {tipoExtraccionSd} de su contenido de manera exitosa.{/}{/}{/Sds}{/}{#estado==”en proceso”} queda en proceso pendiente de realizarse la tarea técnica la jornada siguiente.{/}{/} </w:t>
-      </w:r>
-      <w:r>
-        <w:rPr>
-          <w:rFonts w:ascii="Calibri" w:cs="Calibri" w:eastAsia="Calibri" w:hAnsi="Calibri"/>
-          <w:b w:val="1"/>
-          <w:sz w:val="26"/>
-          <w:szCs w:val="26"/>
-          <w:rtl w:val="0"/>
-        </w:rPr>
-        <w:t xml:space="preserve">----</w:t>
-      </w:r>
-      <w:r>
-        <w:rPr>
-          <w:rFonts w:ascii="Calibri" w:cs="Calibri" w:eastAsia="Calibri" w:hAnsi="Calibri"/>
-          <w:sz w:val="26"/>
-          <w:szCs w:val="26"/>
-          <w:rtl w:val="0"/>
-        </w:rPr>
-        <w:t xml:space="preserve">{/}</w:t>
+      <w:bookmarkStart w:colFirst="0" w:colLast="0" w:name="_heading=h.8vvsztg6u2cx" w:id="15"/>
+      <w:bookmarkEnd w:id="15"/>
+      <w:r>
+        <w:rPr>
+          <w:rFonts w:ascii="Calibri" w:cs="Calibri" w:eastAsia="Calibri" w:hAnsi="Calibri"/>
+          <w:sz w:val="26"/>
+          <w:szCs w:val="26"/>
+          <w:rtl w:val="0"/>
+        </w:rPr>
+        <w:t xml:space="preserve">{#Sims.length!=0}{#Sims} La misma contenía una Tarjeta SIM{#empresaSim==""} empresa no visible,{/}{#empresaSim!=""} {empresaSim}{/}, Nº{#serialSim==""} no visible{/}{#serialSim!=""} {serialSim}{/}.{#processToCompleteSim==”true”} La cual fue descripta y peritada en la jornada anterior.{/}{#processToCompleteSim!=”true”} Respecto de la misma,{#tipoExtraccionSim==”en proceso”} queda en proceso pendiente de realizarse la tarea técnica la jornada siguiente.{/}{#tipoExtraccionSim=="ninguna"} no se logró realizar ninguna tarea técnica.{/}{#tipoExtraccionSim!="ninguna"} se logró realizar una extracción {tipoExtraccionSim} de su contenido de manera exitosa.{/}{/}{/Sims}{/}</w:t>
       </w:r>
     </w:p>
     <w:p>
@@ -1077,21 +1613,48 @@
         <w:jc w:val="both"/>
         <w:rPr>
           <w:rFonts w:ascii="Calibri" w:cs="Calibri" w:eastAsia="Calibri" w:hAnsi="Calibri"/>
-          <w:b w:val="1"/>
-          <w:sz w:val="26"/>
-          <w:szCs w:val="26"/>
-        </w:rPr>
-      </w:pPr>
-      <w:bookmarkStart w:colFirst="0" w:colLast="0" w:name="_heading=h.rg53elgrcdpy" w:id="8"/>
-      <w:bookmarkEnd w:id="8"/>
-      <w:r>
-        <w:rPr>
-          <w:rFonts w:ascii="Calibri" w:cs="Calibri" w:eastAsia="Calibri" w:hAnsi="Calibri"/>
-          <w:sz w:val="26"/>
-          <w:szCs w:val="26"/>
-          <w:rtl w:val="0"/>
-        </w:rPr>
-        <w:t xml:space="preserve">{#tipoDeElemento==”unidad de almacenamiento”}{index}- Una (01) Unidad de Almacenamiento, {unidadAlmacenamientoDetalle},{#marca==””} marca no visible{/}{#marca!=””} marca {marca}{/},{#modelo==””} modelo no visible{/}{#modelo!=””} modelo {modelo}{/},{#serialNumber==“”} S/N no visible{/}{#serialNumber!=“”} con S/N: {serialNumber}{/},{#almacenamiento==””} almacenamiento no visible{/}{#almacenamiento!=””} de {almacenamiento} de almacenamiento{/}, color {color}{#descripcionElemento!=””}, {descripcionElemento}{/}. Respecto de este elemento,{#elementoFallado==”si”} tuvo una falla, {observacionFalla}, por lo que no se adopta otro temperamento debido a fallas técnicas del elemento.{/}{#elementoFallado==”no”} se procedió a realizar una tarea técnica utilizando el software forense aportado por la empresa {herramientaSoft} {herramientaSoftVersion}.{#adquisicion==”con exito”} Finalmente se logró realizar una adquisición forense de su contenido con éxito.{#estado==”en proceso”} Se informa que la misma arroja gran cantidad de horas para su finalización, por lo que se deja realizando de forma automatizada a puertas cerradas, para ingreso a la sala de duplicación solo por personal autorizado, quedando en proceso pendiente a finalizar la jornada siguiente.{/}{/}{#adquisicion==”fallo”} Finalmente se pudo advertir que la misma fallo luego de varios intentos durante el proceso de adquisición.{/}{/} </w:t>
+          <w:sz w:val="26"/>
+          <w:szCs w:val="26"/>
+        </w:rPr>
+      </w:pPr>
+      <w:bookmarkStart w:colFirst="0" w:colLast="0" w:name="_heading=h.6jmuksj2cbpa" w:id="16"/>
+      <w:bookmarkEnd w:id="16"/>
+      <w:r>
+        <w:rPr>
+          <w:rFonts w:ascii="Calibri" w:cs="Calibri" w:eastAsia="Calibri" w:hAnsi="Calibri"/>
+          <w:sz w:val="26"/>
+          <w:szCs w:val="26"/>
+          <w:rtl w:val="0"/>
+        </w:rPr>
+        <w:t xml:space="preserve">{#Sds.length!=0}{#Sds} La misma contenía una Tarjeta micro SD,{#marca==""} marca no visible{/}{#marca!=""} marca {marca}{/},{#serialNumber==""} S/N no visible{/}{#serialNumber!=""} S/N {serialNumber}{/}, de {almacenamiento}.{#processToCompleteSd==”true”} La cual fue descripta y peritada en la jornada anterior.{/}{#processToCompleteSd!=”true”} Respecto de la misma,{#tipoExtraccionSd=="ninguna"} no se logró realizar ninguna tarea técnica.{/}{#tipoExtraccionSd=="en proceso"} </w:t>
+      </w:r>
+      <w:r>
+        <w:rPr>
+          <w:rFonts w:ascii="Calibri" w:cs="Calibri" w:eastAsia="Calibri" w:hAnsi="Calibri"/>
+          <w:sz w:val="26"/>
+          <w:szCs w:val="26"/>
+          <w:highlight w:val="red"/>
+          <w:rtl w:val="0"/>
+        </w:rPr>
+        <w:t xml:space="preserve">LEYENDA SD EN PROCESO</w:t>
+      </w:r>
+      <w:r>
+        <w:rPr>
+          <w:rFonts w:ascii="Calibri" w:cs="Calibri" w:eastAsia="Calibri" w:hAnsi="Calibri"/>
+          <w:sz w:val="26"/>
+          <w:szCs w:val="26"/>
+          <w:rtl w:val="0"/>
+        </w:rPr>
+        <w:t xml:space="preserve">{/}{#tipoExtraccionSd!="ninguna"}{#tipoExtraccionSd!="en proceso"} se logró realizar una extracción {tipoExtraccionSd} de su contenido de manera exitosa.{/}{/}{/}{/Sds}{/}</w:t>
+      </w:r>
+      <w:r>
+        <w:rPr>
+          <w:rFonts w:ascii="Calibri" w:cs="Calibri" w:eastAsia="Calibri" w:hAnsi="Calibri"/>
+          <w:sz w:val="26"/>
+          <w:szCs w:val="26"/>
+          <w:rtl w:val="0"/>
+        </w:rPr>
+        <w:t xml:space="preserve">{/} </w:t>
       </w:r>
       <w:r>
         <w:rPr>
@@ -1110,12 +1673,7 @@
           <w:szCs w:val="26"/>
           <w:rtl w:val="0"/>
         </w:rPr>
-        <w:t xml:space="preserve">{/}</w:t>
-      </w:r>
-      <w:r>
-        <w:rPr>
-          <w:rtl w:val="0"/>
-        </w:rPr>
+        <w:t xml:space="preserve">{/}{/}{/efectos}{#estado==”cerrada”}</w:t>
       </w:r>
     </w:p>
     <w:p>
@@ -1128,16 +1686,35 @@
           <w:szCs w:val="26"/>
         </w:rPr>
       </w:pPr>
-      <w:bookmarkStart w:colFirst="0" w:colLast="0" w:name="_heading=h.4j9xyqd4zej2" w:id="9"/>
-      <w:bookmarkEnd w:id="9"/>
-      <w:r>
-        <w:rPr>
-          <w:rFonts w:ascii="Calibri" w:cs="Calibri" w:eastAsia="Calibri" w:hAnsi="Calibri"/>
-          <w:sz w:val="26"/>
-          <w:szCs w:val="26"/>
-          <w:rtl w:val="0"/>
-        </w:rPr>
-        <w:t xml:space="preserve">{#tipoDeElemento==“notebook”}{index}- Un (01) ordenador portátil,{#marca==””} marca no visible{/}{#marca!=””} marca {marca}{/},{#modelo==””} modelo no visible{/}{#modelo!=””} modelo {modelo}{/},{#serialNumber==“”} S/N no visible{/}{#serialNumber!=“”} con S/N: {serialNumber}{/}, color {color}, {descripcionElemento}.{#Discos.length==0} Sin discos, por lo que no se adopta temperamento alguno sobre el elemento.{/}{#processToCompleteEfecto==”false”} El cual fue descripto y peritado en la jornada anterior.{/}{#processToCompleteEfecto==””}{#Discos.length!=0} De su interior se extrae: </w:t>
+      <w:bookmarkStart w:colFirst="0" w:colLast="0" w:name="_heading=h.uibdvvkg7zr" w:id="17"/>
+      <w:bookmarkEnd w:id="17"/>
+      <w:r>
+        <w:rPr>
+          <w:rFonts w:ascii="Calibri" w:cs="Calibri" w:eastAsia="Calibri" w:hAnsi="Calibri"/>
+          <w:sz w:val="26"/>
+          <w:szCs w:val="26"/>
+          <w:rtl w:val="0"/>
+        </w:rPr>
+        <w:t xml:space="preserve">Finalizadas las tareas con los elementos descritos, se procedió a resguardar los mismos, en una nueva bolsa transparente del CIJ, junto con sus envoltorios y precinto de apertura, cerrada con el </w:t>
+      </w:r>
+      <w:r>
+        <w:rPr>
+          <w:rFonts w:ascii="Calibri" w:cs="Calibri" w:eastAsia="Calibri" w:hAnsi="Calibri"/>
+          <w:b w:val="1"/>
+          <w:sz w:val="26"/>
+          <w:szCs w:val="26"/>
+          <w:rtl w:val="0"/>
+        </w:rPr>
+        <w:t xml:space="preserve">precinto blanco Nº {nroPrecintoBlanco}</w:t>
+      </w:r>
+      <w:r>
+        <w:rPr>
+          <w:rFonts w:ascii="Calibri" w:cs="Calibri" w:eastAsia="Calibri" w:hAnsi="Calibri"/>
+          <w:sz w:val="26"/>
+          <w:szCs w:val="26"/>
+          <w:rtl w:val="0"/>
+        </w:rPr>
+        <w:t xml:space="preserve">. La totalidad de las extracciones fueron alojadas en el servidor de este laboratorio de informática forense. </w:t>
       </w:r>
       <w:r>
         <w:rPr>
@@ -1156,88 +1733,48 @@
           <w:szCs w:val="26"/>
           <w:rtl w:val="0"/>
         </w:rPr>
-        <w:t xml:space="preserve">{#Discos}</w:t>
+        <w:t xml:space="preserve">{/}{#estado=="abierta en proceso con elementos completos"} Debido a la finalización de la jornada laboral, se deja los elementos anteriormente descriptos a resguardo a puertas cerradas, bajo filmación las 24 hs. y con ingreso al recinto con datos biométricos para el cierre de precintos en la próxima jornada. </w:t>
+      </w:r>
+      <w:r>
+        <w:rPr>
+          <w:rFonts w:ascii="Calibri" w:cs="Calibri" w:eastAsia="Calibri" w:hAnsi="Calibri"/>
+          <w:b w:val="1"/>
+          <w:sz w:val="26"/>
+          <w:szCs w:val="26"/>
+          <w:rtl w:val="0"/>
+        </w:rPr>
+        <w:t xml:space="preserve">----</w:t>
+      </w:r>
+      <w:r>
+        <w:rPr>
+          <w:rFonts w:ascii="Calibri" w:cs="Calibri" w:eastAsia="Calibri" w:hAnsi="Calibri"/>
+          <w:sz w:val="26"/>
+          <w:szCs w:val="26"/>
+          <w:rtl w:val="0"/>
+        </w:rPr>
+        <w:t xml:space="preserve">{/}{/}{/bolsas}</w:t>
       </w:r>
     </w:p>
     <w:p>
       <w:pPr>
-        <w:numPr>
-          <w:ilvl w:val="0"/>
-          <w:numId w:val="1"/>
-        </w:numPr>
         <w:spacing w:line="360" w:lineRule="auto"/>
-        <w:ind w:left="720" w:hanging="360"/>
         <w:jc w:val="both"/>
         <w:rPr>
           <w:rFonts w:ascii="Calibri" w:cs="Calibri" w:eastAsia="Calibri" w:hAnsi="Calibri"/>
           <w:sz w:val="26"/>
           <w:szCs w:val="26"/>
-          <w:u w:val="none"/>
-        </w:rPr>
-      </w:pPr>
-      <w:r>
-        <w:rPr>
-          <w:rFonts w:ascii="Calibri" w:cs="Calibri" w:eastAsia="Calibri" w:hAnsi="Calibri"/>
-          <w:sz w:val="26"/>
-          <w:szCs w:val="26"/>
-          <w:rtl w:val="0"/>
-        </w:rPr>
-        <w:t xml:space="preserve">Un (01) {tipoDeDisco},{#marca==””} marca no visible{/}{#marca!=””} marca {marca}{/},{#modelo==””} modelo no visible{/}{#modelo!=””} modelo {modelo}{/},{#serialNumber==“”} S/N no visible{/}{#serialNumber!=“”} con S/N: {serialNumber}{/},{#almacenamiento==””} almacenamiento no visible{/}{#almacenamiento!=””} de {almacenamiento} de capacidad{/}. Respecto de este elemento,{#discoFallado==”si”} tuvo una falla, {observacionFallaDisco}, por lo que no se adopta otro temperamento debido a fallas técnicas del elemento.{/}{#discoFallado==”no”} se procedió a realizar una tarea técnica utilizando el software forense aportado por la empresa {herramientaSoftDisco} {herramientaSoftDiscoVersion}</w:t>
-      </w:r>
-      <w:r>
-        <w:rPr>
-          <w:rFonts w:ascii="Calibri" w:cs="Calibri" w:eastAsia="Calibri" w:hAnsi="Calibri"/>
-          <w:b w:val="1"/>
-          <w:sz w:val="26"/>
-          <w:szCs w:val="26"/>
-          <w:rtl w:val="0"/>
-        </w:rPr>
-        <w:t xml:space="preserve">.</w:t>
-      </w:r>
-      <w:r>
-        <w:rPr>
-          <w:rFonts w:ascii="Calibri" w:cs="Calibri" w:eastAsia="Calibri" w:hAnsi="Calibri"/>
-          <w:sz w:val="26"/>
-          <w:szCs w:val="26"/>
-          <w:rtl w:val="0"/>
-        </w:rPr>
-        <w:t xml:space="preserve">{#estado==”en proceso”} Se informa que la misma arroja gran cantidad de horas para su finalización, por lo que se deja realizando de forma automatizada a puertas cerradas, para ingreso a la sala de duplicación solo por personal autorizado, quedando en proceso pendiente a finalizar la jornada siguiente.{/}</w:t>
-      </w:r>
-      <w:r>
-        <w:rPr>
-          <w:rFonts w:ascii="Calibri" w:cs="Calibri" w:eastAsia="Calibri" w:hAnsi="Calibri"/>
-          <w:sz w:val="26"/>
-          <w:szCs w:val="26"/>
-          <w:rtl w:val="0"/>
-        </w:rPr>
-        <w:t xml:space="preserve">{#adquisicion==”con exito”} Finalmente se logró realizar una adquisición forense de su contenido con éxito</w:t>
-      </w:r>
-      <w:r>
-        <w:rPr>
-          <w:rFonts w:ascii="Calibri" w:cs="Calibri" w:eastAsia="Calibri" w:hAnsi="Calibri"/>
-          <w:sz w:val="26"/>
-          <w:szCs w:val="26"/>
-          <w:rtl w:val="0"/>
-        </w:rPr>
-        <w:t xml:space="preserve">.</w:t>
-      </w:r>
-      <w:r>
-        <w:rPr>
-          <w:rFonts w:ascii="Calibri" w:cs="Calibri" w:eastAsia="Calibri" w:hAnsi="Calibri"/>
-          <w:sz w:val="26"/>
-          <w:szCs w:val="26"/>
-          <w:rtl w:val="0"/>
-        </w:rPr>
-        <w:t xml:space="preserve">{/}{#adquisicion==”fallo”} Finalmente se pudo advertir que la misma fallo luego de varios intentos durante el proceso de adquisición.{/}</w:t>
-      </w:r>
-      <w:r>
-        <w:rPr>
-          <w:rFonts w:ascii="Calibri" w:cs="Calibri" w:eastAsia="Calibri" w:hAnsi="Calibri"/>
-          <w:sz w:val="26"/>
-          <w:szCs w:val="26"/>
-          <w:rtl w:val="0"/>
-        </w:rPr>
-        <w:t xml:space="preserve">{/}{/Discos}{/}{/} </w:t>
+        </w:rPr>
+      </w:pPr>
+      <w:bookmarkStart w:colFirst="0" w:colLast="0" w:name="_heading=h.k0zo42cq9c04" w:id="18"/>
+      <w:bookmarkEnd w:id="18"/>
+      <w:r>
+        <w:rPr>
+          <w:rFonts w:ascii="Calibri" w:cs="Calibri" w:eastAsia="Calibri" w:hAnsi="Calibri"/>
+          <w:sz w:val="26"/>
+          <w:szCs w:val="26"/>
+          <w:rtl w:val="0"/>
+        </w:rPr>
+        <w:t xml:space="preserve">{#observaciones!=null}{observaciones}.{/}{#bagsInProcess==true} Finalizadas las tareas técnicas pertinentes, los elementos quedan en resguardo dentro del laboratorio de informática forense con control de acceso biométrico, puertas cerradas y videos con cámara de seguridad las 24 horas, para continuar con las tareas la jornada siguiente. </w:t>
       </w:r>
       <w:r>
         <w:rPr>
@@ -1269,101 +1806,16 @@
           <w:szCs w:val="26"/>
         </w:rPr>
       </w:pPr>
-      <w:bookmarkStart w:colFirst="0" w:colLast="0" w:name="_heading=h.zc7v9zxln099" w:id="10"/>
-      <w:bookmarkEnd w:id="10"/>
-      <w:r>
-        <w:rPr>
-          <w:rFonts w:ascii="Calibri" w:cs="Calibri" w:eastAsia="Calibri" w:hAnsi="Calibri"/>
-          <w:sz w:val="26"/>
-          <w:szCs w:val="26"/>
-          <w:rtl w:val="0"/>
-        </w:rPr>
-        <w:t xml:space="preserve">{#tipoDeElemento==“celular”}{index}- Un (01) teléfono celular,{#marca==””} marca no visible{/}{#marca!=””} marca {marca}{/},{#modelo==””} modelo no visible{/}{#modelo!=””} modelo {modelo}{/},{#imei==“”} IMEI no visible{/}{#imei!==“”} IMEI Nº {imei}{/}, color {color}, {#processToCompleteEfecto==”false”}. El cual fue descripto y peritado en la jornada anterior.{/}{#processToCompleteEfecto==””}{descripcionElemento}. Respecto del equipo de telefonía celular,{#encendido==”si”} luego de brindarle energía y encenderlo,{#elementoFallado==”si”} se pudo advertir,{#observacionFalla!=””} {observacionFalla},{/} por lo que no se adopta otro temperamento debido a fallas técnicas del elemento.{/}{#elementoFallado==”no”} </w:t>
-      </w:r>
-      <w:r>
-        <w:rPr>
-          <w:rFonts w:ascii="Calibri" w:cs="Calibri" w:eastAsia="Calibri" w:hAnsi="Calibri"/>
-          <w:sz w:val="26"/>
-          <w:szCs w:val="26"/>
-          <w:rtl w:val="0"/>
-        </w:rPr>
-        <w:t xml:space="preserve">conforme a la marca, modelo y su versión de seguridad se pudo advertir qué el mismo{#tipoSeguridad==”ninguna”} no poseía una seguridad activa.{/}{#tipoSeguridad!=”ninguna”} poseía {tipoSeguridad} como seguridad activa.{#desbloqueo==”papel con credenciales”} </w:t>
-      </w:r>
-      <w:r>
-        <w:rPr>
-          <w:rFonts w:ascii="Calibri" w:cs="Calibri" w:eastAsia="Calibri" w:hAnsi="Calibri"/>
-          <w:sz w:val="26"/>
-          <w:szCs w:val="26"/>
-          <w:highlight w:val="red"/>
-          <w:rtl w:val="0"/>
-        </w:rPr>
-        <w:t xml:space="preserve">LEYENDA PAPEL CON CREDENCIALES</w:t>
-      </w:r>
-      <w:r>
-        <w:rPr>
-          <w:rFonts w:ascii="Calibri" w:cs="Calibri" w:eastAsia="Calibri" w:hAnsi="Calibri"/>
-          <w:sz w:val="26"/>
-          <w:szCs w:val="26"/>
-          <w:rtl w:val="0"/>
-        </w:rPr>
-        <w:t xml:space="preserve">{/}{#desbloqueo==”no se desbloqueo”} </w:t>
-      </w:r>
-      <w:r>
-        <w:rPr>
-          <w:rFonts w:ascii="Calibri" w:cs="Calibri" w:eastAsia="Calibri" w:hAnsi="Calibri"/>
-          <w:sz w:val="26"/>
-          <w:szCs w:val="26"/>
-          <w:highlight w:val="red"/>
-          <w:rtl w:val="0"/>
-        </w:rPr>
-        <w:t xml:space="preserve">LEYENDA SIN DESBLOQUEO</w:t>
-      </w:r>
-      <w:r>
-        <w:rPr>
-          <w:rFonts w:ascii="Calibri" w:cs="Calibri" w:eastAsia="Calibri" w:hAnsi="Calibri"/>
-          <w:sz w:val="26"/>
-          <w:szCs w:val="26"/>
-          <w:rtl w:val="0"/>
-        </w:rPr>
-        <w:t xml:space="preserve">{/}{#desbloqueo==”prueba aleatoria”} Razón por la cual se procedió a probar combinaciones aleatorias de desbloqueo con éxito.</w:t>
-      </w:r>
-      <w:r>
-        <w:rPr>
-          <w:rFonts w:ascii="Calibri" w:cs="Calibri" w:eastAsia="Calibri" w:hAnsi="Calibri"/>
-          <w:b w:val="1"/>
-          <w:sz w:val="26"/>
-          <w:szCs w:val="26"/>
-          <w:rtl w:val="0"/>
-        </w:rPr>
-        <w:t xml:space="preserve">(PONER COMBINACIÓN ACA). ----</w:t>
-      </w:r>
-      <w:r>
-        <w:rPr>
-          <w:rFonts w:ascii="Calibri" w:cs="Calibri" w:eastAsia="Calibri" w:hAnsi="Calibri"/>
-          <w:sz w:val="26"/>
-          <w:szCs w:val="26"/>
-          <w:rtl w:val="0"/>
-        </w:rPr>
-        <w:t xml:space="preserve">{/}{#desbloqueo==”aportado”} El cual fue aportado por la fiscalía siendo la combinación: </w:t>
-      </w:r>
-      <w:r>
-        <w:rPr>
-          <w:rFonts w:ascii="Calibri" w:cs="Calibri" w:eastAsia="Calibri" w:hAnsi="Calibri"/>
-          <w:b w:val="1"/>
-          <w:sz w:val="26"/>
-          <w:szCs w:val="26"/>
-          <w:rtl w:val="0"/>
-        </w:rPr>
-        <w:t xml:space="preserve">(PONER COMBINACIÓN ACA). ----</w:t>
-      </w:r>
-      <w:r>
-        <w:rPr>
-          <w:rFonts w:ascii="Calibri" w:cs="Calibri" w:eastAsia="Calibri" w:hAnsi="Calibri"/>
-          <w:sz w:val="26"/>
-          <w:szCs w:val="26"/>
-          <w:rtl w:val="0"/>
-        </w:rPr>
-        <w:t xml:space="preserve">{/}{/}{/}{#Extraccions.length!=0}{#Extraccions} Se procedió a realizar una extracción utilizando el software forense aportado por {herramientaSoft}: </w:t>
+      <w:bookmarkStart w:colFirst="0" w:colLast="0" w:name="_heading=h.puzmu2koraln" w:id="19"/>
+      <w:bookmarkEnd w:id="19"/>
+      <w:r>
+        <w:rPr>
+          <w:rFonts w:ascii="Calibri" w:cs="Calibri" w:eastAsia="Calibri" w:hAnsi="Calibri"/>
+          <w:sz w:val="26"/>
+          <w:szCs w:val="26"/>
+          <w:rtl w:val="0"/>
+        </w:rPr>
+        <w:t xml:space="preserve">Con lo que no siendo para más, se da por finalizado el acto, firmando los presentes para constancia y por ante mí que doy fe. </w:t>
       </w:r>
       <w:r>
         <w:rPr>
@@ -1377,82 +1829,12 @@
       </w:r>
       <w:r>
         <w:rPr>
-          <w:rFonts w:ascii="Calibri" w:cs="Calibri" w:eastAsia="Calibri" w:hAnsi="Calibri"/>
-          <w:sz w:val="26"/>
-          <w:szCs w:val="26"/>
-          <w:rtl w:val="0"/>
-        </w:rPr>
-        <w:t xml:space="preserve">{#TipoExtraccions}{#nombre==”ninguna”} Con el cual el software no pudo realizar ninguna extracción.{/}{#nombre!=”ninguna”}</w:t>
+          <w:rtl w:val="0"/>
+        </w:rPr>
       </w:r>
     </w:p>
     <w:p>
       <w:pPr>
-        <w:numPr>
-          <w:ilvl w:val="0"/>
-          <w:numId w:val="5"/>
-        </w:numPr>
-        <w:spacing w:line="360" w:lineRule="auto"/>
-        <w:ind w:left="720" w:hanging="360"/>
-        <w:jc w:val="both"/>
-        <w:rPr>
-          <w:rFonts w:ascii="Calibri" w:cs="Calibri" w:eastAsia="Calibri" w:hAnsi="Calibri"/>
-          <w:sz w:val="26"/>
-          <w:szCs w:val="26"/>
-          <w:u w:val="none"/>
-        </w:rPr>
-      </w:pPr>
-      <w:bookmarkStart w:colFirst="0" w:colLast="0" w:name="_heading=h.faeg98k2t968" w:id="11"/>
-      <w:bookmarkEnd w:id="11"/>
-      <w:r>
-        <w:rPr>
-          <w:rFonts w:ascii="Calibri" w:cs="Calibri" w:eastAsia="Calibri" w:hAnsi="Calibri"/>
-          <w:sz w:val="26"/>
-          <w:szCs w:val="26"/>
-          <w:rtl w:val="0"/>
-        </w:rPr>
-        <w:t xml:space="preserve">Se hizo una </w:t>
-      </w:r>
-      <w:r>
-        <w:rPr>
-          <w:rFonts w:ascii="Calibri" w:cs="Calibri" w:eastAsia="Calibri" w:hAnsi="Calibri"/>
-          <w:b w:val="1"/>
-          <w:sz w:val="26"/>
-          <w:szCs w:val="26"/>
-          <w:rtl w:val="0"/>
-        </w:rPr>
-        <w:t xml:space="preserve">extracción {nombre}</w:t>
-      </w:r>
-      <w:r>
-        <w:rPr>
-          <w:rFonts w:ascii="Calibri" w:cs="Calibri" w:eastAsia="Calibri" w:hAnsi="Calibri"/>
-          <w:sz w:val="26"/>
-          <w:szCs w:val="26"/>
-          <w:rtl w:val="0"/>
-        </w:rPr>
-        <w:t xml:space="preserve"> la cual{#estado==”completo”} logró finalizar correctamente{/}{#estado==”fallo”} tuvo una falla, {observacionFalla}{/}{#estado==”en proceso”} no logró finalizar en esta jornada y queda en proceso a ser completado en la siguiente{/}{/}. </w:t>
-      </w:r>
-      <w:r>
-        <w:rPr>
-          <w:rFonts w:ascii="Calibri" w:cs="Calibri" w:eastAsia="Calibri" w:hAnsi="Calibri"/>
-          <w:b w:val="1"/>
-          <w:sz w:val="26"/>
-          <w:szCs w:val="26"/>
-          <w:rtl w:val="0"/>
-        </w:rPr>
-        <w:t xml:space="preserve">----</w:t>
-      </w:r>
-      <w:r>
-        <w:rPr>
-          <w:rFonts w:ascii="Calibri" w:cs="Calibri" w:eastAsia="Calibri" w:hAnsi="Calibri"/>
-          <w:sz w:val="26"/>
-          <w:szCs w:val="26"/>
-          <w:rtl w:val="0"/>
-        </w:rPr>
-        <w:t xml:space="preserve">{/TipoExtraccions}</w:t>
-      </w:r>
-    </w:p>
-    <w:p>
-      <w:pPr>
         <w:spacing w:line="360" w:lineRule="auto"/>
         <w:jc w:val="both"/>
         <w:rPr>
@@ -1461,312 +1843,8 @@
           <w:szCs w:val="26"/>
         </w:rPr>
       </w:pPr>
-      <w:bookmarkStart w:colFirst="0" w:colLast="0" w:name="_heading=h.6walcuazkil5" w:id="12"/>
-      <w:bookmarkEnd w:id="12"/>
-      <w:r>
-        <w:rPr>
-          <w:rFonts w:ascii="Calibri" w:cs="Calibri" w:eastAsia="Calibri" w:hAnsi="Calibri"/>
-          <w:sz w:val="26"/>
-          <w:szCs w:val="26"/>
-          <w:rtl w:val="0"/>
-        </w:rPr>
-        <w:t xml:space="preserve">{/Extraccions}{/}{/}</w:t>
-      </w:r>
-      <w:r>
-        <w:rPr>
-          <w:rFonts w:ascii="Calibri" w:cs="Calibri" w:eastAsia="Calibri" w:hAnsi="Calibri"/>
-          <w:sz w:val="26"/>
-          <w:szCs w:val="26"/>
-          <w:rtl w:val="0"/>
-        </w:rPr>
-        <w:t xml:space="preserve">{#encendido==”no”} se procedió a conectarlo a un cargador de este Laboratorio, observando que el mismo no enciende,{#observacionEncendido!=””} {observacionEncendido},{/} por lo que </w:t>
-      </w:r>
-      <w:r>
-        <w:rPr>
-          <w:rFonts w:ascii="Calibri" w:cs="Calibri" w:eastAsia="Calibri" w:hAnsi="Calibri"/>
-          <w:b w:val="1"/>
-          <w:sz w:val="26"/>
-          <w:szCs w:val="26"/>
-          <w:rtl w:val="0"/>
-        </w:rPr>
-        <w:t xml:space="preserve">no se adopta temperamento</w:t>
-      </w:r>
-      <w:r>
-        <w:rPr>
-          <w:rFonts w:ascii="Calibri" w:cs="Calibri" w:eastAsia="Calibri" w:hAnsi="Calibri"/>
-          <w:sz w:val="26"/>
-          <w:szCs w:val="26"/>
-          <w:rtl w:val="0"/>
-        </w:rPr>
-        <w:t xml:space="preserve"> alguno sobre el elemento.{/}{#estado==”en proceso”}. Queda en proceso pendiente de realizarse la tarea técnica la jornada siguiente.</w:t>
-      </w:r>
-      <w:r>
-        <w:rPr>
-          <w:rFonts w:ascii="Calibri" w:cs="Calibri" w:eastAsia="Calibri" w:hAnsi="Calibri"/>
-          <w:b w:val="1"/>
-          <w:sz w:val="26"/>
-          <w:szCs w:val="26"/>
-          <w:rtl w:val="0"/>
-        </w:rPr>
-        <w:t xml:space="preserve">----</w:t>
-      </w:r>
-      <w:r>
-        <w:rPr>
-          <w:rFonts w:ascii="Calibri" w:cs="Calibri" w:eastAsia="Calibri" w:hAnsi="Calibri"/>
-          <w:sz w:val="26"/>
-          <w:szCs w:val="26"/>
-          <w:rtl w:val="0"/>
-        </w:rPr>
-        <w:t xml:space="preserve">.{/}</w:t>
-      </w:r>
-    </w:p>
-    <w:p>
-      <w:pPr>
-        <w:spacing w:line="360" w:lineRule="auto"/>
-        <w:jc w:val="both"/>
-        <w:rPr>
-          <w:rFonts w:ascii="Calibri" w:cs="Calibri" w:eastAsia="Calibri" w:hAnsi="Calibri"/>
-          <w:sz w:val="26"/>
-          <w:szCs w:val="26"/>
-        </w:rPr>
-      </w:pPr>
-      <w:bookmarkStart w:colFirst="0" w:colLast="0" w:name="_heading=h.8vvsztg6u2cx" w:id="13"/>
-      <w:bookmarkEnd w:id="13"/>
-      <w:r>
-        <w:rPr>
-          <w:rFonts w:ascii="Calibri" w:cs="Calibri" w:eastAsia="Calibri" w:hAnsi="Calibri"/>
-          <w:sz w:val="26"/>
-          <w:szCs w:val="26"/>
-          <w:rtl w:val="0"/>
-        </w:rPr>
-        <w:t xml:space="preserve">{#Sims.length!=0}{#Sims}El mismo contenía una Tarjeta SIM{#empresaSim==""} empresa no visible,{/}{#empresaSim!=""} {empresaSim}{/}, Nº{#serialSim==""} no visible{/}{#serialSim!=""} {serialSim}{/}. Respecto de la misma,{#tipoExtraccionSim==”en proceso”} queda en proceso pendiente de realizarse la tarea técnica la jornada siguiente.{/}{#tipoExtraccionSim=="ninguna"} no se logró realizar ninguna tarea técnica.{/}{#tipoExtraccionSim!="ninguna" &amp;&amp; tipoExtraccionSim!="en proceso"} se logró realizar una extracción {tipoExtraccionSim} de su contenido de manera exitosa.{/}{/Sims}{/}{#Sds.length!=0}{#Sds} El mismo contenía una Tarjeta micro SD,{#marca==""} marca no visible{/}{#marca!=""} marca {marca}{/},{#serialNumber==""} S/N no visible{/}{#serialNumber!=""} S/N {serialNumber}{/}, de {almacenamiento}. Respecto de la misma,{#tipoExtraccionSd=="ninguna"} no se logró realizar ninguna tarea técnica.{/}{#tipoExtraccionSd=="en proceso"} </w:t>
-      </w:r>
-      <w:r>
-        <w:rPr>
-          <w:rFonts w:ascii="Calibri" w:cs="Calibri" w:eastAsia="Calibri" w:hAnsi="Calibri"/>
-          <w:sz w:val="26"/>
-          <w:szCs w:val="26"/>
-          <w:highlight w:val="red"/>
-          <w:rtl w:val="0"/>
-        </w:rPr>
-        <w:t xml:space="preserve">LEYENDA SD EN PROCESO</w:t>
-      </w:r>
-      <w:r>
-        <w:rPr>
-          <w:rFonts w:ascii="Calibri" w:cs="Calibri" w:eastAsia="Calibri" w:hAnsi="Calibri"/>
-          <w:sz w:val="26"/>
-          <w:szCs w:val="26"/>
-          <w:rtl w:val="0"/>
-        </w:rPr>
-        <w:t xml:space="preserve">{/}{#tipoExtraccionSd!="</w:t>
-      </w:r>
-      <w:r>
-        <w:rPr>
-          <w:rFonts w:ascii="Calibri" w:cs="Calibri" w:eastAsia="Calibri" w:hAnsi="Calibri"/>
-          <w:sz w:val="26"/>
-          <w:szCs w:val="26"/>
-          <w:rtl w:val="0"/>
-        </w:rPr>
-        <w:t xml:space="preserve">ninguna"}{#tipoExtraccionSd!="en proceso"} se logró realizar una extracción {tipoExtraccionSd} de su contenido de manera exitosa.{/}</w:t>
-      </w:r>
-      <w:r>
-        <w:rPr>
-          <w:rFonts w:ascii="Calibri" w:cs="Calibri" w:eastAsia="Calibri" w:hAnsi="Calibri"/>
-          <w:sz w:val="26"/>
-          <w:szCs w:val="26"/>
-          <w:rtl w:val="0"/>
-        </w:rPr>
-        <w:t xml:space="preserve">{/}{/Sds}{/}{/} </w:t>
-      </w:r>
-      <w:r>
-        <w:rPr>
-          <w:rFonts w:ascii="Calibri" w:cs="Calibri" w:eastAsia="Calibri" w:hAnsi="Calibri"/>
-          <w:b w:val="1"/>
-          <w:sz w:val="26"/>
-          <w:szCs w:val="26"/>
-          <w:rtl w:val="0"/>
-        </w:rPr>
-        <w:t xml:space="preserve">----</w:t>
-      </w:r>
-      <w:r>
-        <w:rPr>
-          <w:rFonts w:ascii="Calibri" w:cs="Calibri" w:eastAsia="Calibri" w:hAnsi="Calibri"/>
-          <w:sz w:val="26"/>
-          <w:szCs w:val="26"/>
-          <w:rtl w:val="0"/>
-        </w:rPr>
-        <w:t xml:space="preserve">{/}{/}{/efectos}{#estado==”cerrada”}</w:t>
-      </w:r>
-    </w:p>
-    <w:p>
-      <w:pPr>
-        <w:spacing w:line="360" w:lineRule="auto"/>
-        <w:jc w:val="both"/>
-        <w:rPr>
-          <w:rFonts w:ascii="Calibri" w:cs="Calibri" w:eastAsia="Calibri" w:hAnsi="Calibri"/>
-          <w:sz w:val="26"/>
-          <w:szCs w:val="26"/>
-        </w:rPr>
-      </w:pPr>
-      <w:bookmarkStart w:colFirst="0" w:colLast="0" w:name="_heading=h.uibdvvkg7zr" w:id="14"/>
-      <w:bookmarkEnd w:id="14"/>
-      <w:r>
-        <w:rPr>
-          <w:rFonts w:ascii="Calibri" w:cs="Calibri" w:eastAsia="Calibri" w:hAnsi="Calibri"/>
-          <w:sz w:val="26"/>
-          <w:szCs w:val="26"/>
-          <w:rtl w:val="0"/>
-        </w:rPr>
-        <w:t xml:space="preserve">Finalizadas las tareas con los elementos descritos, se procedió a resguardar los mismos, en una nueva bolsa transparente del CIJ, junto con sus envoltorios y precinto de apertura, cerrada con el </w:t>
-      </w:r>
-      <w:r>
-        <w:rPr>
-          <w:rFonts w:ascii="Calibri" w:cs="Calibri" w:eastAsia="Calibri" w:hAnsi="Calibri"/>
-          <w:b w:val="1"/>
-          <w:sz w:val="26"/>
-          <w:szCs w:val="26"/>
-          <w:rtl w:val="0"/>
-        </w:rPr>
-        <w:t xml:space="preserve">precinto blanco Nº {nroPrecintoBlanco}</w:t>
-      </w:r>
-      <w:r>
-        <w:rPr>
-          <w:rFonts w:ascii="Calibri" w:cs="Calibri" w:eastAsia="Calibri" w:hAnsi="Calibri"/>
-          <w:sz w:val="26"/>
-          <w:szCs w:val="26"/>
-          <w:rtl w:val="0"/>
-        </w:rPr>
-        <w:t xml:space="preserve">. La totalidad de las extracciones fueron alojadas en el servidor de este laboratorio de informática forense. </w:t>
-      </w:r>
-      <w:r>
-        <w:rPr>
-          <w:rFonts w:ascii="Calibri" w:cs="Calibri" w:eastAsia="Calibri" w:hAnsi="Calibri"/>
-          <w:b w:val="1"/>
-          <w:sz w:val="26"/>
-          <w:szCs w:val="26"/>
-          <w:rtl w:val="0"/>
-        </w:rPr>
-        <w:t xml:space="preserve">----</w:t>
-      </w:r>
-      <w:r>
-        <w:rPr>
-          <w:rFonts w:ascii="Calibri" w:cs="Calibri" w:eastAsia="Calibri" w:hAnsi="Calibri"/>
-          <w:sz w:val="26"/>
-          <w:szCs w:val="26"/>
-          <w:rtl w:val="0"/>
-        </w:rPr>
-        <w:t xml:space="preserve">{/}{#estado=="abierta en proceso con elementos completos"} Debido a la finalización de la jornada laboral, se deja los elementos anteriormente descriptos a resguardo a puertas cerradas, bajo filmación las 24 hs. y con ingreso al recinto con datos biométricos para el cierre de precintos en la próxima jornada. </w:t>
-      </w:r>
-      <w:r>
-        <w:rPr>
-          <w:rFonts w:ascii="Calibri" w:cs="Calibri" w:eastAsia="Calibri" w:hAnsi="Calibri"/>
-          <w:b w:val="1"/>
-          <w:sz w:val="26"/>
-          <w:szCs w:val="26"/>
-          <w:rtl w:val="0"/>
-        </w:rPr>
-        <w:t xml:space="preserve">----</w:t>
-      </w:r>
-      <w:r>
-        <w:rPr>
-          <w:rFonts w:ascii="Calibri" w:cs="Calibri" w:eastAsia="Calibri" w:hAnsi="Calibri"/>
-          <w:sz w:val="26"/>
-          <w:szCs w:val="26"/>
-          <w:rtl w:val="0"/>
-        </w:rPr>
-        <w:t xml:space="preserve">{/}{/}{/bolsas}</w:t>
-      </w:r>
-    </w:p>
-    <w:p>
-      <w:pPr>
-        <w:spacing w:line="360" w:lineRule="auto"/>
-        <w:jc w:val="both"/>
-        <w:rPr>
-          <w:rFonts w:ascii="Calibri" w:cs="Calibri" w:eastAsia="Calibri" w:hAnsi="Calibri"/>
-          <w:sz w:val="26"/>
-          <w:szCs w:val="26"/>
-        </w:rPr>
-      </w:pPr>
-      <w:bookmarkStart w:colFirst="0" w:colLast="0" w:name="_heading=h.k0zo42cq9c04" w:id="15"/>
-      <w:bookmarkEnd w:id="15"/>
-      <w:r>
-        <w:rPr>
-          <w:rFonts w:ascii="Calibri" w:cs="Calibri" w:eastAsia="Calibri" w:hAnsi="Calibri"/>
-          <w:sz w:val="26"/>
-          <w:szCs w:val="26"/>
-          <w:rtl w:val="0"/>
-        </w:rPr>
-        <w:t xml:space="preserve">{#observaciones!=null}{observaciones}.{/}{#bagsInProcess==true} Finalizadas las tareas técnicas pertinentes, los elementos quedan en resguardo dentro del laboratorio de informática forense con control de acceso biométrico, puertas cerradas y videos con cámara de seguridad las 24 horas, para continuar con las tareas la jornada siguiente. </w:t>
-      </w:r>
-      <w:r>
-        <w:rPr>
-          <w:rFonts w:ascii="Calibri" w:cs="Calibri" w:eastAsia="Calibri" w:hAnsi="Calibri"/>
-          <w:b w:val="1"/>
-          <w:sz w:val="26"/>
-          <w:szCs w:val="26"/>
-          <w:rtl w:val="0"/>
-        </w:rPr>
-        <w:t xml:space="preserve">----</w:t>
-      </w:r>
-      <w:r>
-        <w:rPr>
-          <w:rFonts w:ascii="Calibri" w:cs="Calibri" w:eastAsia="Calibri" w:hAnsi="Calibri"/>
-          <w:sz w:val="26"/>
-          <w:szCs w:val="26"/>
-          <w:rtl w:val="0"/>
-        </w:rPr>
-        <w:t xml:space="preserve">{/}</w:t>
-      </w:r>
-    </w:p>
-    <w:p>
-      <w:pPr>
-        <w:spacing w:line="360" w:lineRule="auto"/>
-        <w:jc w:val="both"/>
-        <w:rPr>
-          <w:rFonts w:ascii="Calibri" w:cs="Calibri" w:eastAsia="Calibri" w:hAnsi="Calibri"/>
-          <w:sz w:val="26"/>
-          <w:szCs w:val="26"/>
-        </w:rPr>
-      </w:pPr>
-      <w:bookmarkStart w:colFirst="0" w:colLast="0" w:name="_heading=h.puzmu2koraln" w:id="16"/>
-      <w:bookmarkEnd w:id="16"/>
-      <w:r>
-        <w:rPr>
-          <w:rFonts w:ascii="Calibri" w:cs="Calibri" w:eastAsia="Calibri" w:hAnsi="Calibri"/>
-          <w:sz w:val="26"/>
-          <w:szCs w:val="26"/>
-          <w:rtl w:val="0"/>
-        </w:rPr>
-        <w:t xml:space="preserve">Con lo que no siendo para más, se da por finalizado el acto, firmando los presentes para constancia y por ante mí que doy fe. </w:t>
-      </w:r>
-      <w:r>
-        <w:rPr>
-          <w:rFonts w:ascii="Calibri" w:cs="Calibri" w:eastAsia="Calibri" w:hAnsi="Calibri"/>
-          <w:b w:val="1"/>
-          <w:sz w:val="26"/>
-          <w:szCs w:val="26"/>
-          <w:rtl w:val="0"/>
-        </w:rPr>
-        <w:t xml:space="preserve">----</w:t>
-      </w:r>
-      <w:r>
-        <w:rPr>
-          <w:rtl w:val="0"/>
-        </w:rPr>
-      </w:r>
-    </w:p>
-    <w:p>
-      <w:pPr>
-        <w:spacing w:line="360" w:lineRule="auto"/>
-        <w:jc w:val="both"/>
-        <w:rPr>
-          <w:rFonts w:ascii="Calibri" w:cs="Calibri" w:eastAsia="Calibri" w:hAnsi="Calibri"/>
-          <w:sz w:val="26"/>
-          <w:szCs w:val="26"/>
-        </w:rPr>
-      </w:pPr>
-      <w:bookmarkStart w:colFirst="0" w:colLast="0" w:name="_heading=h.vbq7guhlvm6f" w:id="17"/>
-      <w:bookmarkEnd w:id="17"/>
+      <w:bookmarkStart w:colFirst="0" w:colLast="0" w:name="_heading=h.vbq7guhlvm6f" w:id="20"/>
+      <w:bookmarkEnd w:id="20"/>
       <w:r>
         <w:rPr>
           <w:rtl w:val="0"/>
@@ -2189,226 +2267,6 @@
       </w:rPr>
     </w:lvl>
   </w:abstractNum>
-  <w:abstractNum w:abstractNumId="4">
-    <w:lvl w:ilvl="0">
-      <w:start w:val="1"/>
-      <w:numFmt w:val="bullet"/>
-      <w:lvlText w:val="-"/>
-      <w:lvlJc w:val="left"/>
-      <w:pPr>
-        <w:ind w:left="720" w:hanging="360"/>
-      </w:pPr>
-      <w:rPr>
-        <w:u w:val="none"/>
-      </w:rPr>
-    </w:lvl>
-    <w:lvl w:ilvl="1">
-      <w:start w:val="1"/>
-      <w:numFmt w:val="bullet"/>
-      <w:lvlText w:val="-"/>
-      <w:lvlJc w:val="left"/>
-      <w:pPr>
-        <w:ind w:left="1440" w:hanging="360"/>
-      </w:pPr>
-      <w:rPr>
-        <w:u w:val="none"/>
-      </w:rPr>
-    </w:lvl>
-    <w:lvl w:ilvl="2">
-      <w:start w:val="1"/>
-      <w:numFmt w:val="bullet"/>
-      <w:lvlText w:val="-"/>
-      <w:lvlJc w:val="left"/>
-      <w:pPr>
-        <w:ind w:left="2160" w:hanging="360"/>
-      </w:pPr>
-      <w:rPr>
-        <w:u w:val="none"/>
-      </w:rPr>
-    </w:lvl>
-    <w:lvl w:ilvl="3">
-      <w:start w:val="1"/>
-      <w:numFmt w:val="bullet"/>
-      <w:lvlText w:val="-"/>
-      <w:lvlJc w:val="left"/>
-      <w:pPr>
-        <w:ind w:left="2880" w:hanging="360"/>
-      </w:pPr>
-      <w:rPr>
-        <w:u w:val="none"/>
-      </w:rPr>
-    </w:lvl>
-    <w:lvl w:ilvl="4">
-      <w:start w:val="1"/>
-      <w:numFmt w:val="bullet"/>
-      <w:lvlText w:val="-"/>
-      <w:lvlJc w:val="left"/>
-      <w:pPr>
-        <w:ind w:left="3600" w:hanging="360"/>
-      </w:pPr>
-      <w:rPr>
-        <w:u w:val="none"/>
-      </w:rPr>
-    </w:lvl>
-    <w:lvl w:ilvl="5">
-      <w:start w:val="1"/>
-      <w:numFmt w:val="bullet"/>
-      <w:lvlText w:val="-"/>
-      <w:lvlJc w:val="left"/>
-      <w:pPr>
-        <w:ind w:left="4320" w:hanging="360"/>
-      </w:pPr>
-      <w:rPr>
-        <w:u w:val="none"/>
-      </w:rPr>
-    </w:lvl>
-    <w:lvl w:ilvl="6">
-      <w:start w:val="1"/>
-      <w:numFmt w:val="bullet"/>
-      <w:lvlText w:val="-"/>
-      <w:lvlJc w:val="left"/>
-      <w:pPr>
-        <w:ind w:left="5040" w:hanging="360"/>
-      </w:pPr>
-      <w:rPr>
-        <w:u w:val="none"/>
-      </w:rPr>
-    </w:lvl>
-    <w:lvl w:ilvl="7">
-      <w:start w:val="1"/>
-      <w:numFmt w:val="bullet"/>
-      <w:lvlText w:val="-"/>
-      <w:lvlJc w:val="left"/>
-      <w:pPr>
-        <w:ind w:left="5760" w:hanging="360"/>
-      </w:pPr>
-      <w:rPr>
-        <w:u w:val="none"/>
-      </w:rPr>
-    </w:lvl>
-    <w:lvl w:ilvl="8">
-      <w:start w:val="1"/>
-      <w:numFmt w:val="bullet"/>
-      <w:lvlText w:val="-"/>
-      <w:lvlJc w:val="left"/>
-      <w:pPr>
-        <w:ind w:left="6480" w:hanging="360"/>
-      </w:pPr>
-      <w:rPr>
-        <w:u w:val="none"/>
-      </w:rPr>
-    </w:lvl>
-  </w:abstractNum>
-  <w:abstractNum w:abstractNumId="5">
-    <w:lvl w:ilvl="0">
-      <w:start w:val="1"/>
-      <w:numFmt w:val="bullet"/>
-      <w:lvlText w:val="-"/>
-      <w:lvlJc w:val="left"/>
-      <w:pPr>
-        <w:ind w:left="720" w:hanging="360"/>
-      </w:pPr>
-      <w:rPr>
-        <w:u w:val="none"/>
-      </w:rPr>
-    </w:lvl>
-    <w:lvl w:ilvl="1">
-      <w:start w:val="1"/>
-      <w:numFmt w:val="bullet"/>
-      <w:lvlText w:val="-"/>
-      <w:lvlJc w:val="left"/>
-      <w:pPr>
-        <w:ind w:left="1440" w:hanging="360"/>
-      </w:pPr>
-      <w:rPr>
-        <w:u w:val="none"/>
-      </w:rPr>
-    </w:lvl>
-    <w:lvl w:ilvl="2">
-      <w:start w:val="1"/>
-      <w:numFmt w:val="bullet"/>
-      <w:lvlText w:val="-"/>
-      <w:lvlJc w:val="left"/>
-      <w:pPr>
-        <w:ind w:left="2160" w:hanging="360"/>
-      </w:pPr>
-      <w:rPr>
-        <w:u w:val="none"/>
-      </w:rPr>
-    </w:lvl>
-    <w:lvl w:ilvl="3">
-      <w:start w:val="1"/>
-      <w:numFmt w:val="bullet"/>
-      <w:lvlText w:val="-"/>
-      <w:lvlJc w:val="left"/>
-      <w:pPr>
-        <w:ind w:left="2880" w:hanging="360"/>
-      </w:pPr>
-      <w:rPr>
-        <w:u w:val="none"/>
-      </w:rPr>
-    </w:lvl>
-    <w:lvl w:ilvl="4">
-      <w:start w:val="1"/>
-      <w:numFmt w:val="bullet"/>
-      <w:lvlText w:val="-"/>
-      <w:lvlJc w:val="left"/>
-      <w:pPr>
-        <w:ind w:left="3600" w:hanging="360"/>
-      </w:pPr>
-      <w:rPr>
-        <w:u w:val="none"/>
-      </w:rPr>
-    </w:lvl>
-    <w:lvl w:ilvl="5">
-      <w:start w:val="1"/>
-      <w:numFmt w:val="bullet"/>
-      <w:lvlText w:val="-"/>
-      <w:lvlJc w:val="left"/>
-      <w:pPr>
-        <w:ind w:left="4320" w:hanging="360"/>
-      </w:pPr>
-      <w:rPr>
-        <w:u w:val="none"/>
-      </w:rPr>
-    </w:lvl>
-    <w:lvl w:ilvl="6">
-      <w:start w:val="1"/>
-      <w:numFmt w:val="bullet"/>
-      <w:lvlText w:val="-"/>
-      <w:lvlJc w:val="left"/>
-      <w:pPr>
-        <w:ind w:left="5040" w:hanging="360"/>
-      </w:pPr>
-      <w:rPr>
-        <w:u w:val="none"/>
-      </w:rPr>
-    </w:lvl>
-    <w:lvl w:ilvl="7">
-      <w:start w:val="1"/>
-      <w:numFmt w:val="bullet"/>
-      <w:lvlText w:val="-"/>
-      <w:lvlJc w:val="left"/>
-      <w:pPr>
-        <w:ind w:left="5760" w:hanging="360"/>
-      </w:pPr>
-      <w:rPr>
-        <w:u w:val="none"/>
-      </w:rPr>
-    </w:lvl>
-    <w:lvl w:ilvl="8">
-      <w:start w:val="1"/>
-      <w:numFmt w:val="bullet"/>
-      <w:lvlText w:val="-"/>
-      <w:lvlJc w:val="left"/>
-      <w:pPr>
-        <w:ind w:left="6480" w:hanging="360"/>
-      </w:pPr>
-      <w:rPr>
-        <w:u w:val="none"/>
-      </w:rPr>
-    </w:lvl>
-  </w:abstractNum>
   <w:num w:numId="1">
     <w:abstractNumId w:val="1"/>
   </w:num>
@@ -2417,12 +2275,6 @@
   </w:num>
   <w:num w:numId="3">
     <w:abstractNumId w:val="3"/>
-  </w:num>
-  <w:num w:numId="4">
-    <w:abstractNumId w:val="4"/>
-  </w:num>
-  <w:num w:numId="5">
-    <w:abstractNumId w:val="5"/>
   </w:num>
 </w:numbering>
 </file>
@@ -3197,7 +3049,7 @@
 
 <file path=customXML/item1.xml><?xml version="1.0" encoding="utf-8"?>
 <go:gDocsCustomXmlDataStorage xmlns:go="http://customooxmlschemas.google.com/" xmlns:r="http://schemas.openxmlformats.org/officeDocument/2006/relationships" uri="GoogleDocsCustomDataVersion2">
-  <go:docsCustomData xmlns:go="http://customooxmlschemas.google.com/" roundtripDataSignature="AMtx7mgmPGKVvi8XmW98OpD9A/DlBkyIBQ==">CgMxLjAyDmgudmRsODZpeGdwdWZ4Mg5oLnFrYjZzYTFoMDJubzIOaC5na2J0MGNmNm12MHkyDmguMXY3dndhcXFkMGs4Mg5oLjFkMzFtMm9kZjdnZjIOaC54bGo0bzQybnc4MXUyDmgud3MxNWs3aGhvZmZkMg5oLngzeWpkdWo5cGZ3NDIOaC5yZzUzZWxncmNkcHkyDmguNGo5eHlxZDR6ZWoyMg5oLnpjN3Y5enhsbjA5OTIOaC5mYWVnOThrMnQ5NjgyDmguNndhbGN1YXpraWw1Mg5oLjh2dnN6dGc2dTJjeDINaC51aWJkdnZrZzd6cjIOaC5rMHpvNDJjcTljMDQyDmgucHV6bXUya29yYWxuMg5oLnZicTdndWhsdm02ZjgAciExSThrYUdkRVBHWmZxUU81UEctV0Q4aWI4cUd1ejJFbnk=</go:docsCustomData>
+  <go:docsCustomData xmlns:go="http://customooxmlschemas.google.com/" roundtripDataSignature="AMtx7mjIkxZRMWfB91LczcNeQ+qaI5gWhg==">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</go:docsCustomData>
 </go:gDocsCustomXmlDataStorage>
 </file>
 

</xml_diff>

<commit_message>
add unidad de almacenamiento fixes
</commit_message>
<xml_diff>
--- a/src/assets/template.docx
+++ b/src/assets/template.docx
@@ -1127,7 +1127,26 @@
           <w:szCs w:val="26"/>
           <w:rtl w:val="0"/>
         </w:rPr>
-        <w:t xml:space="preserve">{#tipoDeElemento==”unidad de almacenamiento”}{index}- Una (01) Unidad de Almacenamiento, {unidadAlmacenamientoDetalle},{#marca==””} marca no visible{/}{#marca!=””} marca {marca}{/},{#modelo==””} modelo no visible{/}{#modelo!=””} modelo {modelo}{/},{#serialNumber==“”} S/N no visible{/}{#serialNumber!=“”} con S/N: {serialNumber}{/},{#almacenamiento==””} almacenamiento no visible{/}{#almacenamiento!=””} de {almacenamiento} de almacenamiento{/}, color {color}{#descripcionElemento!=””}, {descripcionElemento}{/}{#processToCompleteEfecto=="true"}. El cual fue descripto y peritado en la jornada anterior.{/}{#processToCompleteEfecto!=”true”}. Respecto de este elemento,{#elementoFallado==”si”} tuvo una falla, {observacionFalla}, por lo que no se adopta otro temperamento debido a fallas técnicas del elemento.{/}{#elementoFallado==”no”} se procedió a realizar una tarea técnica utilizando el software forense aportado por la empresa {herramientaSoft} {herramientaSoftVersion}.{#adquisicion==”con exito”} Finalmente se logró realizar una adquisición forense de su contenido con éxito.{#estado==”en proceso”} Se informa que la misma arroja gran cantidad de horas para su finalización, por lo que se deja realizando de forma automatizada a puertas cerradas, para ingreso a la sala de duplicación solo por personal autorizado, quedando en proceso pendiente a finalizar la jornada siguiente.{/}{/}{#adquisicion==”fallo”} Finalmente se pudo advertir que la misma fallo luego de varios intentos durante el proceso de adquisición.{/}{/}{/} </w:t>
+        <w:t xml:space="preserve">{#tipoDeElemento==”unidad de almacenamiento”}{index}- Una (01) Unidad de Almacenamiento, {unidadAlmacenamientoDetalle},{#unidadAlmacenamientoDetalle ==”disco optico” || unidadAlmacenamientoDetalle==”disquete”}</w:t>
+      </w:r>
+      <w:r>
+        <w:rPr>
+          <w:rFonts w:ascii="Calibri" w:cs="Calibri" w:eastAsia="Calibri" w:hAnsi="Calibri"/>
+          <w:sz w:val="26"/>
+          <w:szCs w:val="26"/>
+          <w:highlight w:val="red"/>
+          <w:rtl w:val="0"/>
+        </w:rPr>
+        <w:t xml:space="preserve">LEYENDA DISCOS OPTICOS Y DISQUETE {cantidadTotal} {interes} {cantidadInteres} {descripcionElemento}</w:t>
+      </w:r>
+      <w:r>
+        <w:rPr>
+          <w:rFonts w:ascii="Calibri" w:cs="Calibri" w:eastAsia="Calibri" w:hAnsi="Calibri"/>
+          <w:sz w:val="26"/>
+          <w:szCs w:val="26"/>
+          <w:rtl w:val="0"/>
+        </w:rPr>
+        <w:t xml:space="preserve">{/}{/}{#unidadAlmacenamientoDetalle!==”disco optico”}{#unidadAlmacenamientoDetalle!=”disquete”}{#marca==””} marca no visible{/}{#marca!=””} marca {marca}{/},{#modelo==””} modelo no visible{/}{#modelo!=””} modelo {modelo}{/},{#serialNumber==“”} S/N no visible{/}{#serialNumber!=“”} con S/N: {serialNumber}{/},{#almacenamiento==””} almacenamiento no visible{/}{#almacenamiento!=””} de {almacenamiento} de almacenamiento{/}, color {color}{#descripcionElemento!=””}, {descripcionElemento}{/}{#processToCompleteEfecto=="true"}. El cual fue descripto y peritado en la jornada anterior.{/}{#processToCompleteEfecto!=”true”}. Respecto de este elemento,{#elementoFallado==”si”} tuvo una falla, {observacionFalla}, por lo que no se adopta otro temperamento debido a fallas técnicas del elemento.{/}{#elementoFallado==”no”} se procedió a realizar una tarea técnica utilizando el software forense aportado por la empresa {herramientaSoft} {herramientaSoftVersion}.{#adquisicion==”con exito”} Finalmente se logró realizar una adquisición forense de su contenido con éxito.{#estado==”en proceso”} Se informa que la misma arroja gran cantidad de horas para su finalización, por lo que se deja realizando de forma automatizada a puertas cerradas, para ingreso a la sala de duplicación solo por personal autorizado, quedando en proceso pendiente a finalizar la jornada siguiente.{/}{/}{#adquisicion==”fallo”} Finalmente se pudo advertir que la misma fallo luego de varios intentos durante el proceso de adquisición.{/}{/}{/}{/} </w:t>
       </w:r>
       <w:r>
         <w:rPr>

</xml_diff>

<commit_message>
update template and detail
</commit_message>
<xml_diff>
--- a/src/assets/template.docx
+++ b/src/assets/template.docx
@@ -898,7 +898,26 @@
           <w:szCs w:val="26"/>
           <w:rtl w:val="0"/>
         </w:rPr>
-        <w:t xml:space="preserve">{/}{/}{/}{#Extraccions.length!=0}{#Extraccions}{#desbloqueo==”uso de software en proceso”} Se procede a conectar el dispositivo móvil al software forense {herramientaSoft} con el objetivo de descifrar el {tipoSeguridad}. Se informa que este proceso arroja gran cantidad de horas para su finalización, por lo que se deja realizando de forma automatizada{/}{#desbloqueo==”uso de software”} Se procedió a realizar una extracción utilizando el software forense aportado por {herramientaSoft}: </w:t>
+        <w:t xml:space="preserve">{/}{/}{/}{#Extraccions.length!=0}{#Extraccions}{#desbloqueo==”uso de software en proceso”} Se procede a conectar el dispositivo móvil al software forense {herramientaSoft} con el objetivo de descifrar el {tipoSeguridad}. Se informa que este proceso arroja gran cantidad de horas para su finalización, por lo que se deja realizando de forma automatizada{/}{#desbloqueo==”uso de software”} Fue descifrado su {tipoSeguridad} exitosamente mediante el software forense aportado por {herramientaSoft}. La clave descifrada es: “</w:t>
+      </w:r>
+      <w:r>
+        <w:rPr>
+          <w:rFonts w:ascii="Calibri" w:cs="Calibri" w:eastAsia="Calibri" w:hAnsi="Calibri"/>
+          <w:b w:val="1"/>
+          <w:sz w:val="26"/>
+          <w:szCs w:val="26"/>
+          <w:rtl w:val="0"/>
+        </w:rPr>
+        <w:t xml:space="preserve">(PONER COMBINACIÓN ACA)</w:t>
+      </w:r>
+      <w:r>
+        <w:rPr>
+          <w:rFonts w:ascii="Calibri" w:cs="Calibri" w:eastAsia="Calibri" w:hAnsi="Calibri"/>
+          <w:sz w:val="26"/>
+          <w:szCs w:val="26"/>
+          <w:rtl w:val="0"/>
+        </w:rPr>
+        <w:t xml:space="preserve">”. Se procedió a realizar una extracción utilizando el software forense aportado por {herramientaSoft}: </w:t>
       </w:r>
       <w:r>
         <w:rPr>
@@ -1453,7 +1472,26 @@
           <w:szCs w:val="26"/>
           <w:rtl w:val="0"/>
         </w:rPr>
-        <w:t xml:space="preserve">{/}{/}{/}{#Extraccions.length!=0}{#Extraccions}{#desbloqueo==”uso de software en proceso”} Se procede a conectar el dispositivo móvil al software forense {herramientaSoft} con el objetivo de descifrar el {tipoSeguridad}. Se informa que este proceso arroja gran cantidad de horas para su finalización, por lo que se deja realizando de forma automatizada{/}{#desbloqueo==”uso de software”} Se procedió a realizar una extracción utilizando el software forense aportado por {herramientaSoft}: </w:t>
+        <w:t xml:space="preserve">{/}{/}{/}{#Extraccions.length!=0}{#Extraccions}{#desbloqueo==”uso de software en proceso”} Se procede a conectar el dispositivo móvil al software forense {herramientaSoft} con el objetivo de descifrar el {tipoSeguridad}. Se informa que este proceso arroja gran cantidad de horas para su finalización, por lo que se deja realizando de forma automatizada{/}{#desbloqueo==”uso de software”} Fue descifrado su {tipoSeguridad} exitosamente mediante el software forense aportado por {herramientaSoft}. La clave descifrada es: “</w:t>
+      </w:r>
+      <w:r>
+        <w:rPr>
+          <w:rFonts w:ascii="Calibri" w:cs="Calibri" w:eastAsia="Calibri" w:hAnsi="Calibri"/>
+          <w:b w:val="1"/>
+          <w:sz w:val="26"/>
+          <w:szCs w:val="26"/>
+          <w:rtl w:val="0"/>
+        </w:rPr>
+        <w:t xml:space="preserve">(PONER COMBINACIÓN ACA)</w:t>
+      </w:r>
+      <w:r>
+        <w:rPr>
+          <w:rFonts w:ascii="Calibri" w:cs="Calibri" w:eastAsia="Calibri" w:hAnsi="Calibri"/>
+          <w:sz w:val="26"/>
+          <w:szCs w:val="26"/>
+          <w:rtl w:val="0"/>
+        </w:rPr>
+        <w:t xml:space="preserve">”. Se procedió a realizar una extracción utilizando el software forense aportado por {herramientaSoft}: </w:t>
       </w:r>
       <w:r>
         <w:rPr>

</xml_diff>

<commit_message>
Fecha on acta y bolsas para el admin
</commit_message>
<xml_diff>
--- a/src/assets/template.docx
+++ b/src/assets/template.docx
@@ -210,7 +210,28 @@
           <w:szCs w:val="26"/>
           <w:rtl w:val="0"/>
         </w:rPr>
-        <w:t xml:space="preserve">{#bolsas}{#complete!=”true”}{#processToCompleteBolsa!="true"}Se da apertura a una{/}{#processToCompleteBolsa=="true"} Con respecto a la{/} bolsa plástica transparente del CIJ cerrada con </w:t>
+        <w:t xml:space="preserve">{#bolsas}</w:t>
+      </w:r>
+    </w:p>
+    <w:p>
+      <w:pPr>
+        <w:spacing w:line="360" w:lineRule="auto"/>
+        <w:ind w:left="0" w:firstLine="0"/>
+        <w:jc w:val="both"/>
+        <w:rPr>
+          <w:rFonts w:ascii="Calibri" w:cs="Calibri" w:eastAsia="Calibri" w:hAnsi="Calibri"/>
+          <w:sz w:val="26"/>
+          <w:szCs w:val="26"/>
+        </w:rPr>
+      </w:pPr>
+      <w:r>
+        <w:rPr>
+          <w:rFonts w:ascii="Calibri" w:cs="Calibri" w:eastAsia="Calibri" w:hAnsi="Calibri"/>
+          <w:sz w:val="26"/>
+          <w:szCs w:val="26"/>
+          <w:rtl w:val="0"/>
+        </w:rPr>
+        <w:t xml:space="preserve">{#complete!=”true”}{#processToCompleteBolsa!="true"}Se da apertura a una{/}{#processToCompleteBolsa=="true"} Con respecto a la{/} bolsa plástica transparente del CIJ cerrada con </w:t>
       </w:r>
       <w:r>
         <w:rPr>
@@ -1531,11 +1552,17 @@
     <w:pPr>
       <w:rPr>
         <w:rFonts w:ascii="Calibri" w:cs="Calibri" w:eastAsia="Calibri" w:hAnsi="Calibri"/>
+        <w:color w:val="cccccc"/>
+        <w:sz w:val="16"/>
+        <w:szCs w:val="16"/>
       </w:rPr>
     </w:pPr>
     <w:r>
       <w:rPr>
         <w:rFonts w:ascii="Calibri" w:cs="Calibri" w:eastAsia="Calibri" w:hAnsi="Calibri"/>
+        <w:color w:val="cccccc"/>
+        <w:sz w:val="16"/>
+        <w:szCs w:val="16"/>
         <w:rtl w:val="0"/>
       </w:rPr>
       <w:t xml:space="preserve">{actaId}{nro_mpf}</w:t>
@@ -2780,8 +2807,8 @@
 </file>
 
 <file path=customXML/item1.xml><?xml version="1.0" encoding="utf-8"?>
-<go:gDocsCustomXmlDataStorage xmlns:go="http://customooxmlschemas.google.com/" xmlns:r="http://schemas.openxmlformats.org/officeDocument/2006/relationships" uri="GoogleDocsCustomDataVersion2">
-  <go:docsCustomData xmlns:go="http://customooxmlschemas.google.com/" roundtripDataSignature="AMtx7mjkM8jXx1sONa7TqnCSNwLOPrV4wA==">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</go:docsCustomData>
+<go:gDocsCustomXmlDataStorage xmlns:go="http://customooxmlschemas.google.com/" xmlns:r="http://schemas.openxmlformats.org/officeDocument/2006/relationships" uri="GoogleDocsCustomDataVersion1">
+  <go:docsCustomData xmlns:go="http://customooxmlschemas.google.com/" roundtripDataSignature="AMtx7mjkM8jXx1sONa7TqnCSNwLOPrV4wA==">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</go:docsCustomData>
 </go:gDocsCustomXmlDataStorage>
 </file>
 

</xml_diff>